<commit_message>
docs: Added notes of composite pattern
</commit_message>
<xml_diff>
--- a/LLD.docx
+++ b/LLD.docx
@@ -10,7 +10,6 @@
           <w:docPartUnique/>
         </w:docPartObj>
       </w:sdtPr>
-      <w:sdtEndPr/>
       <w:sdtContent>
         <w:p>
           <w:r>
@@ -138,7 +137,6 @@
                                     <w:dataBinding w:prefixMappings="xmlns:ns0='http://purl.org/dc/elements/1.1/' xmlns:ns1='http://schemas.openxmlformats.org/package/2006/metadata/core-properties' " w:xpath="/ns1:coreProperties[1]/ns0:creator[1]" w:storeItemID="{6C3C8BC8-F283-45AE-878A-BAB7291924A1}"/>
                                     <w:text/>
                                   </w:sdtPr>
-                                  <w:sdtEndPr/>
                                   <w:sdtContent>
                                     <w:p>
                                       <w:pPr>
@@ -1833,7 +1831,25 @@
                 <w:noProof/>
                 <w:sz w:val="24"/>
               </w:rPr>
-              <w:t>11. Proxy Pattern</w:t>
+              <w:t>11. Proxy</w:t>
+            </w:r>
+            <w:r>
+              <w:rPr>
+                <w:rStyle w:val="Hyperlink"/>
+                <w:b/>
+                <w:noProof/>
+                <w:sz w:val="24"/>
+              </w:rPr>
+              <w:t xml:space="preserve"> </w:t>
+            </w:r>
+            <w:r>
+              <w:rPr>
+                <w:rStyle w:val="Hyperlink"/>
+                <w:b/>
+                <w:noProof/>
+                <w:sz w:val="24"/>
+              </w:rPr>
+              <w:t>Pattern</w:t>
             </w:r>
             <w:r>
               <w:rPr>
@@ -1946,13 +1962,10 @@
     <w:p/>
     <w:p/>
     <w:p/>
-    <w:p>
-      <w:bookmarkStart w:id="0" w:name="_GoBack"/>
-      <w:bookmarkEnd w:id="0"/>
-    </w:p>
     <w:p/>
     <w:p/>
     <w:p/>
+    <w:p/>
     <w:p>
       <w:pPr>
         <w:pStyle w:val="Heading1"/>
@@ -1962,7 +1975,7 @@
           <w:sz w:val="36"/>
         </w:rPr>
       </w:pPr>
-      <w:bookmarkStart w:id="1" w:name="_Toc191561376"/>
+      <w:bookmarkStart w:id="0" w:name="_Toc191561376"/>
       <w:r>
         <w:rPr>
           <w:b/>
@@ -1996,7 +2009,7 @@
         </w:rPr>
         <w:t>Low-Level Design</w:t>
       </w:r>
-      <w:bookmarkEnd w:id="1"/>
+      <w:bookmarkEnd w:id="0"/>
     </w:p>
     <w:p/>
     <w:p>
@@ -2406,7 +2419,7 @@
           <w:sz w:val="40"/>
         </w:rPr>
       </w:pPr>
-      <w:bookmarkStart w:id="2" w:name="_Toc191561377"/>
+      <w:bookmarkStart w:id="1" w:name="_Toc191561377"/>
       <w:r>
         <w:rPr>
           <w:b/>
@@ -2416,7 +2429,7 @@
         <w:lastRenderedPageBreak/>
         <w:t>2. SOLID Principles</w:t>
       </w:r>
-      <w:bookmarkEnd w:id="2"/>
+      <w:bookmarkEnd w:id="1"/>
     </w:p>
     <w:p>
       <w:pPr>
@@ -3399,7 +3412,7 @@
           <w:sz w:val="36"/>
         </w:rPr>
       </w:pPr>
-      <w:bookmarkStart w:id="3" w:name="_Toc191561378"/>
+      <w:bookmarkStart w:id="2" w:name="_Toc191561378"/>
       <w:r>
         <w:rPr>
           <w:rFonts w:asciiTheme="minorHAnsi" w:hAnsiTheme="minorHAnsi"/>
@@ -3409,7 +3422,7 @@
         <w:lastRenderedPageBreak/>
         <w:t>Single Responsibility Principle</w:t>
       </w:r>
-      <w:bookmarkEnd w:id="3"/>
+      <w:bookmarkEnd w:id="2"/>
     </w:p>
     <w:p>
       <w:pPr>
@@ -5483,7 +5496,7 @@
           <w:sz w:val="36"/>
         </w:rPr>
       </w:pPr>
-      <w:bookmarkStart w:id="4" w:name="_Toc191561379"/>
+      <w:bookmarkStart w:id="3" w:name="_Toc191561379"/>
       <w:r>
         <w:rPr>
           <w:rFonts w:asciiTheme="minorHAnsi" w:hAnsiTheme="minorHAnsi"/>
@@ -5493,7 +5506,7 @@
         <w:lastRenderedPageBreak/>
         <w:t>Open/Closed Principle (OCP)</w:t>
       </w:r>
-      <w:bookmarkEnd w:id="4"/>
+      <w:bookmarkEnd w:id="3"/>
     </w:p>
     <w:p>
       <w:pPr>
@@ -7507,7 +7520,7 @@
           <w:sz w:val="36"/>
         </w:rPr>
       </w:pPr>
-      <w:bookmarkStart w:id="5" w:name="_Toc191561380"/>
+      <w:bookmarkStart w:id="4" w:name="_Toc191561380"/>
       <w:proofErr w:type="spellStart"/>
       <w:r>
         <w:rPr>
@@ -7527,7 +7540,7 @@
         </w:rPr>
         <w:t xml:space="preserve"> Substitution Principle (LSP)</w:t>
       </w:r>
-      <w:bookmarkEnd w:id="5"/>
+      <w:bookmarkEnd w:id="4"/>
     </w:p>
     <w:p>
       <w:pPr>
@@ -9290,7 +9303,7 @@
           <w:sz w:val="36"/>
         </w:rPr>
       </w:pPr>
-      <w:bookmarkStart w:id="6" w:name="_Toc191561381"/>
+      <w:bookmarkStart w:id="5" w:name="_Toc191561381"/>
       <w:r>
         <w:rPr>
           <w:rFonts w:asciiTheme="minorHAnsi" w:hAnsiTheme="minorHAnsi"/>
@@ -9300,7 +9313,7 @@
         <w:lastRenderedPageBreak/>
         <w:t>Interface Segregation Principle (ISP)</w:t>
       </w:r>
-      <w:bookmarkEnd w:id="6"/>
+      <w:bookmarkEnd w:id="5"/>
     </w:p>
     <w:p>
       <w:pPr>
@@ -11250,7 +11263,7 @@
           <w:sz w:val="36"/>
         </w:rPr>
       </w:pPr>
-      <w:bookmarkStart w:id="7" w:name="_Toc191561382"/>
+      <w:bookmarkStart w:id="6" w:name="_Toc191561382"/>
       <w:r>
         <w:rPr>
           <w:rFonts w:asciiTheme="minorHAnsi" w:hAnsiTheme="minorHAnsi"/>
@@ -11260,7 +11273,7 @@
         <w:lastRenderedPageBreak/>
         <w:t>Dependency Inversion Principle (DIP)</w:t>
       </w:r>
-      <w:bookmarkEnd w:id="7"/>
+      <w:bookmarkEnd w:id="6"/>
     </w:p>
     <w:p>
       <w:pPr>
@@ -13148,7 +13161,7 @@
         <w:lastRenderedPageBreak/>
         <w:t xml:space="preserve"> </w:t>
       </w:r>
-      <w:bookmarkStart w:id="8" w:name="_Toc191561383"/>
+      <w:bookmarkStart w:id="7" w:name="_Toc191561383"/>
       <w:r>
         <w:rPr>
           <w:b/>
@@ -13157,7 +13170,7 @@
         </w:rPr>
         <w:t>Design Patterns</w:t>
       </w:r>
-      <w:bookmarkEnd w:id="8"/>
+      <w:bookmarkEnd w:id="7"/>
     </w:p>
     <w:p>
       <w:pPr>
@@ -13527,7 +13540,7 @@
           <w:sz w:val="40"/>
         </w:rPr>
       </w:pPr>
-      <w:bookmarkStart w:id="9" w:name="_Toc191561384"/>
+      <w:bookmarkStart w:id="8" w:name="_Toc191561384"/>
       <w:r>
         <w:rPr>
           <w:b/>
@@ -13561,7 +13574,7 @@
         </w:rPr>
         <w:t xml:space="preserve"> Pattern</w:t>
       </w:r>
-      <w:bookmarkEnd w:id="9"/>
+      <w:bookmarkEnd w:id="8"/>
     </w:p>
     <w:p>
       <w:pPr>
@@ -15904,7 +15917,7 @@
           <w:sz w:val="40"/>
         </w:rPr>
       </w:pPr>
-      <w:bookmarkStart w:id="10" w:name="_Toc191561385"/>
+      <w:bookmarkStart w:id="9" w:name="_Toc191561385"/>
       <w:r>
         <w:rPr>
           <w:b/>
@@ -15914,7 +15927,7 @@
         <w:lastRenderedPageBreak/>
         <w:t>Factory Design Pattern</w:t>
       </w:r>
-      <w:bookmarkEnd w:id="10"/>
+      <w:bookmarkEnd w:id="9"/>
     </w:p>
     <w:p>
       <w:pPr>
@@ -18590,7 +18603,7 @@
           <w:sz w:val="40"/>
         </w:rPr>
       </w:pPr>
-      <w:bookmarkStart w:id="11" w:name="_Toc191561386"/>
+      <w:bookmarkStart w:id="10" w:name="_Toc191561386"/>
       <w:r>
         <w:rPr>
           <w:b/>
@@ -18600,7 +18613,7 @@
         <w:lastRenderedPageBreak/>
         <w:t>Abstract Factory Design Pattern</w:t>
       </w:r>
-      <w:bookmarkEnd w:id="11"/>
+      <w:bookmarkEnd w:id="10"/>
     </w:p>
     <w:p>
       <w:pPr>
@@ -23180,7 +23193,7 @@
           <w:sz w:val="40"/>
         </w:rPr>
       </w:pPr>
-      <w:bookmarkStart w:id="12" w:name="_Toc191561387"/>
+      <w:bookmarkStart w:id="11" w:name="_Toc191561387"/>
       <w:r>
         <w:rPr>
           <w:b/>
@@ -23190,7 +23203,7 @@
         <w:lastRenderedPageBreak/>
         <w:t>Builder Design Pattern</w:t>
       </w:r>
-      <w:bookmarkEnd w:id="12"/>
+      <w:bookmarkEnd w:id="11"/>
     </w:p>
     <w:p>
       <w:pPr>
@@ -27872,7 +27885,7 @@
           <w:sz w:val="40"/>
         </w:rPr>
       </w:pPr>
-      <w:bookmarkStart w:id="13" w:name="_Toc191561388"/>
+      <w:bookmarkStart w:id="12" w:name="_Toc191561388"/>
       <w:r>
         <w:rPr>
           <w:b/>
@@ -27882,7 +27895,7 @@
         <w:lastRenderedPageBreak/>
         <w:t>Prototype Design Pattern</w:t>
       </w:r>
-      <w:bookmarkEnd w:id="13"/>
+      <w:bookmarkEnd w:id="12"/>
     </w:p>
     <w:p>
       <w:pPr>
@@ -32527,7 +32540,7 @@
           <w:sz w:val="40"/>
         </w:rPr>
       </w:pPr>
-      <w:bookmarkStart w:id="14" w:name="_Toc191561389"/>
+      <w:bookmarkStart w:id="13" w:name="_Toc191561389"/>
       <w:r>
         <w:rPr>
           <w:b/>
@@ -32537,7 +32550,7 @@
         <w:lastRenderedPageBreak/>
         <w:t>Adapter Pattern</w:t>
       </w:r>
-      <w:bookmarkEnd w:id="14"/>
+      <w:bookmarkEnd w:id="13"/>
     </w:p>
     <w:p>
       <w:pPr>
@@ -36788,7 +36801,7 @@
           <w:sz w:val="40"/>
         </w:rPr>
       </w:pPr>
-      <w:bookmarkStart w:id="15" w:name="_Toc191561390"/>
+      <w:bookmarkStart w:id="14" w:name="_Toc191561390"/>
       <w:r>
         <w:rPr>
           <w:b/>
@@ -36798,7 +36811,7 @@
         <w:lastRenderedPageBreak/>
         <w:t>10. Decorator Pattern</w:t>
       </w:r>
-      <w:bookmarkEnd w:id="15"/>
+      <w:bookmarkEnd w:id="14"/>
     </w:p>
     <w:p>
       <w:pPr>
@@ -40008,7 +40021,7 @@
           <w:sz w:val="40"/>
         </w:rPr>
       </w:pPr>
-      <w:bookmarkStart w:id="16" w:name="_Toc191561391"/>
+      <w:bookmarkStart w:id="15" w:name="_Toc191561391"/>
       <w:r>
         <w:rPr>
           <w:b/>
@@ -40018,7 +40031,7 @@
         <w:lastRenderedPageBreak/>
         <w:t>11. Proxy Pattern</w:t>
       </w:r>
-      <w:bookmarkEnd w:id="16"/>
+      <w:bookmarkEnd w:id="15"/>
     </w:p>
     <w:p>
       <w:pPr>
@@ -42546,8 +42559,3679 @@
         </w:rPr>
       </w:pPr>
     </w:p>
+    <w:p>
+      <w:pPr>
+        <w:spacing w:after="0"/>
+        <w:rPr>
+          <w:sz w:val="28"/>
+        </w:rPr>
+      </w:pPr>
+    </w:p>
+    <w:p>
+      <w:pPr>
+        <w:spacing w:after="0"/>
+        <w:rPr>
+          <w:sz w:val="28"/>
+        </w:rPr>
+      </w:pPr>
+    </w:p>
+    <w:p>
+      <w:pPr>
+        <w:spacing w:after="0"/>
+        <w:rPr>
+          <w:sz w:val="28"/>
+        </w:rPr>
+      </w:pPr>
+    </w:p>
+    <w:p>
+      <w:pPr>
+        <w:pStyle w:val="Heading1"/>
+        <w:spacing w:after="240"/>
+        <w:rPr>
+          <w:b/>
+          <w:color w:val="1F3864" w:themeColor="accent1" w:themeShade="80"/>
+          <w:sz w:val="40"/>
+        </w:rPr>
+      </w:pPr>
+      <w:r>
+        <w:rPr>
+          <w:b/>
+          <w:color w:val="1F3864" w:themeColor="accent1" w:themeShade="80"/>
+          <w:sz w:val="40"/>
+        </w:rPr>
+        <w:lastRenderedPageBreak/>
+        <w:t>12. Composite Pattern</w:t>
+      </w:r>
+    </w:p>
+    <w:p>
+      <w:pPr>
+        <w:spacing w:after="0"/>
+        <w:jc w:val="both"/>
+        <w:rPr>
+          <w:sz w:val="28"/>
+        </w:rPr>
+      </w:pPr>
+      <w:r>
+        <w:rPr>
+          <w:sz w:val="28"/>
+        </w:rPr>
+        <w:t>The Composite Pattern is a structural design pattern that lets you compose objects into tree-like structures to represent part-whole hierarchies. It treats individual objects and compositions of objects uniformly.</w:t>
+      </w:r>
+    </w:p>
+    <w:p>
+      <w:pPr>
+        <w:spacing w:after="0"/>
+        <w:jc w:val="both"/>
+        <w:rPr>
+          <w:sz w:val="28"/>
+        </w:rPr>
+      </w:pPr>
+    </w:p>
+    <w:p>
+      <w:pPr>
+        <w:rPr>
+          <w:rStyle w:val="Strong"/>
+          <w:rFonts w:cstheme="minorHAnsi"/>
+          <w:b w:val="0"/>
+          <w:bCs w:val="0"/>
+          <w:color w:val="2E74B5" w:themeColor="accent5" w:themeShade="BF"/>
+          <w:sz w:val="28"/>
+          <w:szCs w:val="28"/>
+        </w:rPr>
+      </w:pPr>
+      <w:r>
+        <w:rPr>
+          <w:rFonts w:ascii="Segoe UI Symbol" w:hAnsi="Segoe UI Symbol" w:cs="Segoe UI Symbol"/>
+          <w:color w:val="2E74B5" w:themeColor="accent5" w:themeShade="BF"/>
+        </w:rPr>
+        <w:t>🔹</w:t>
+      </w:r>
+      <w:r>
+        <w:rPr>
+          <w:rStyle w:val="Strong"/>
+          <w:rFonts w:cstheme="minorHAnsi"/>
+          <w:b w:val="0"/>
+          <w:bCs w:val="0"/>
+          <w:color w:val="2E74B5" w:themeColor="accent5" w:themeShade="BF"/>
+          <w:sz w:val="28"/>
+          <w:szCs w:val="28"/>
+        </w:rPr>
+        <w:t>Intent of Composite Pattern</w:t>
+      </w:r>
+    </w:p>
+    <w:p>
+      <w:pPr>
+        <w:pStyle w:val="ListParagraph"/>
+        <w:numPr>
+          <w:ilvl w:val="0"/>
+          <w:numId w:val="40"/>
+        </w:numPr>
+        <w:spacing w:after="0"/>
+        <w:rPr>
+          <w:sz w:val="28"/>
+        </w:rPr>
+      </w:pPr>
+      <w:r>
+        <w:rPr>
+          <w:sz w:val="28"/>
+        </w:rPr>
+        <w:t>Allows clients to interact with individual objects and composite objects in the same way.</w:t>
+      </w:r>
+    </w:p>
+    <w:p>
+      <w:pPr>
+        <w:pStyle w:val="ListParagraph"/>
+        <w:numPr>
+          <w:ilvl w:val="0"/>
+          <w:numId w:val="40"/>
+        </w:numPr>
+        <w:spacing w:after="0"/>
+        <w:rPr>
+          <w:sz w:val="28"/>
+        </w:rPr>
+      </w:pPr>
+      <w:r>
+        <w:rPr>
+          <w:sz w:val="28"/>
+        </w:rPr>
+        <w:t>Provides a tree structure to represent complex hierarchies.</w:t>
+      </w:r>
+    </w:p>
+    <w:p>
+      <w:pPr>
+        <w:pStyle w:val="ListParagraph"/>
+        <w:numPr>
+          <w:ilvl w:val="0"/>
+          <w:numId w:val="40"/>
+        </w:numPr>
+        <w:spacing w:after="0"/>
+        <w:rPr>
+          <w:sz w:val="28"/>
+        </w:rPr>
+      </w:pPr>
+      <w:r>
+        <w:rPr>
+          <w:sz w:val="28"/>
+        </w:rPr>
+        <w:t>The Composite pattern allows clients to treat individual objects and compositions of objects uniformly, often useful for hierarchical structures like trees.</w:t>
+      </w:r>
+    </w:p>
+    <w:p>
+      <w:pPr>
+        <w:spacing w:after="0"/>
+        <w:rPr>
+          <w:sz w:val="28"/>
+        </w:rPr>
+      </w:pPr>
+    </w:p>
+    <w:p>
+      <w:pPr>
+        <w:spacing w:after="0"/>
+        <w:rPr>
+          <w:sz w:val="10"/>
+        </w:rPr>
+      </w:pPr>
+    </w:p>
+    <w:p>
+      <w:pPr>
+        <w:rPr>
+          <w:rStyle w:val="Strong"/>
+          <w:rFonts w:cstheme="minorHAnsi"/>
+          <w:b w:val="0"/>
+          <w:bCs w:val="0"/>
+          <w:color w:val="2E74B5" w:themeColor="accent5" w:themeShade="BF"/>
+          <w:sz w:val="28"/>
+          <w:szCs w:val="28"/>
+        </w:rPr>
+      </w:pPr>
+      <w:r>
+        <w:rPr>
+          <w:rStyle w:val="Strong"/>
+          <w:rFonts w:ascii="Segoe UI Symbol" w:hAnsi="Segoe UI Symbol" w:cs="Segoe UI Symbol"/>
+          <w:b w:val="0"/>
+          <w:bCs w:val="0"/>
+          <w:color w:val="FF0000"/>
+          <w:sz w:val="28"/>
+          <w:szCs w:val="28"/>
+        </w:rPr>
+        <w:t>❌</w:t>
+      </w:r>
+      <w:r>
+        <w:rPr>
+          <w:rStyle w:val="Strong"/>
+          <w:rFonts w:cstheme="minorHAnsi"/>
+          <w:b w:val="0"/>
+          <w:bCs w:val="0"/>
+          <w:color w:val="FF0000"/>
+          <w:sz w:val="28"/>
+          <w:szCs w:val="28"/>
+        </w:rPr>
+        <w:t xml:space="preserve"> </w:t>
+      </w:r>
+      <w:r>
+        <w:rPr>
+          <w:rStyle w:val="Strong"/>
+          <w:rFonts w:cstheme="minorHAnsi"/>
+          <w:b w:val="0"/>
+          <w:bCs w:val="0"/>
+          <w:color w:val="2E74B5" w:themeColor="accent5" w:themeShade="BF"/>
+          <w:sz w:val="28"/>
+          <w:szCs w:val="28"/>
+        </w:rPr>
+        <w:t xml:space="preserve">Without </w:t>
+      </w:r>
+      <w:r>
+        <w:rPr>
+          <w:rStyle w:val="Strong"/>
+          <w:rFonts w:cstheme="minorHAnsi"/>
+          <w:b w:val="0"/>
+          <w:bCs w:val="0"/>
+          <w:color w:val="2E74B5" w:themeColor="accent5" w:themeShade="BF"/>
+          <w:sz w:val="28"/>
+          <w:szCs w:val="28"/>
+        </w:rPr>
+        <w:t>Composite</w:t>
+      </w:r>
+      <w:r>
+        <w:rPr>
+          <w:rStyle w:val="Strong"/>
+          <w:rFonts w:cstheme="minorHAnsi"/>
+          <w:b w:val="0"/>
+          <w:bCs w:val="0"/>
+          <w:color w:val="2E74B5" w:themeColor="accent5" w:themeShade="BF"/>
+          <w:sz w:val="28"/>
+          <w:szCs w:val="28"/>
+        </w:rPr>
+        <w:t xml:space="preserve"> Pattern (</w:t>
+      </w:r>
+      <w:r>
+        <w:rPr>
+          <w:rStyle w:val="Strong"/>
+          <w:rFonts w:cstheme="minorHAnsi"/>
+          <w:b w:val="0"/>
+          <w:bCs w:val="0"/>
+          <w:color w:val="2E74B5" w:themeColor="accent5" w:themeShade="BF"/>
+          <w:sz w:val="28"/>
+          <w:szCs w:val="28"/>
+        </w:rPr>
+        <w:t>File Management system</w:t>
+      </w:r>
+      <w:r>
+        <w:rPr>
+          <w:rStyle w:val="Strong"/>
+          <w:rFonts w:cstheme="minorHAnsi"/>
+          <w:b w:val="0"/>
+          <w:bCs w:val="0"/>
+          <w:color w:val="2E74B5" w:themeColor="accent5" w:themeShade="BF"/>
+          <w:sz w:val="28"/>
+          <w:szCs w:val="28"/>
+        </w:rPr>
+        <w:t>)</w:t>
+      </w:r>
+    </w:p>
+    <w:p>
+      <w:pPr>
+        <w:pStyle w:val="HTMLPreformatted"/>
+        <w:shd w:val="clear" w:color="auto" w:fill="1E1F22"/>
+        <w:rPr>
+          <w:color w:val="BCBEC4"/>
+          <w:sz w:val="24"/>
+        </w:rPr>
+      </w:pPr>
+      <w:proofErr w:type="gramStart"/>
+      <w:r>
+        <w:rPr>
+          <w:color w:val="CF8E6D"/>
+          <w:sz w:val="24"/>
+        </w:rPr>
+        <w:t>public</w:t>
+      </w:r>
+      <w:proofErr w:type="gramEnd"/>
+      <w:r>
+        <w:rPr>
+          <w:color w:val="CF8E6D"/>
+          <w:sz w:val="24"/>
+        </w:rPr>
+        <w:t xml:space="preserve"> class </w:t>
+      </w:r>
+      <w:r>
+        <w:rPr>
+          <w:color w:val="BCBEC4"/>
+          <w:sz w:val="24"/>
+        </w:rPr>
+        <w:t>File {</w:t>
+      </w:r>
+      <w:r>
+        <w:rPr>
+          <w:color w:val="BCBEC4"/>
+          <w:sz w:val="24"/>
+        </w:rPr>
+        <w:br/>
+        <w:t xml:space="preserve">    </w:t>
+      </w:r>
+      <w:r>
+        <w:rPr>
+          <w:color w:val="CF8E6D"/>
+          <w:sz w:val="24"/>
+        </w:rPr>
+        <w:t xml:space="preserve">private </w:t>
+      </w:r>
+      <w:r>
+        <w:rPr>
+          <w:color w:val="BCBEC4"/>
+          <w:sz w:val="24"/>
+        </w:rPr>
+        <w:t xml:space="preserve">String </w:t>
+      </w:r>
+      <w:r>
+        <w:rPr>
+          <w:color w:val="C77DBB"/>
+          <w:sz w:val="24"/>
+        </w:rPr>
+        <w:t>name</w:t>
+      </w:r>
+      <w:r>
+        <w:rPr>
+          <w:color w:val="BCBEC4"/>
+          <w:sz w:val="24"/>
+        </w:rPr>
+        <w:t>;</w:t>
+      </w:r>
+      <w:r>
+        <w:rPr>
+          <w:color w:val="BCBEC4"/>
+          <w:sz w:val="24"/>
+        </w:rPr>
+        <w:br/>
+      </w:r>
+      <w:r>
+        <w:rPr>
+          <w:color w:val="BCBEC4"/>
+          <w:sz w:val="24"/>
+        </w:rPr>
+        <w:br/>
+        <w:t xml:space="preserve">    </w:t>
+      </w:r>
+      <w:r>
+        <w:rPr>
+          <w:color w:val="CF8E6D"/>
+          <w:sz w:val="24"/>
+        </w:rPr>
+        <w:t xml:space="preserve">public </w:t>
+      </w:r>
+      <w:r>
+        <w:rPr>
+          <w:color w:val="56A8F5"/>
+          <w:sz w:val="24"/>
+        </w:rPr>
+        <w:t>File</w:t>
+      </w:r>
+      <w:r>
+        <w:rPr>
+          <w:color w:val="BCBEC4"/>
+          <w:sz w:val="24"/>
+        </w:rPr>
+        <w:t>(String name){</w:t>
+      </w:r>
+      <w:r>
+        <w:rPr>
+          <w:color w:val="BCBEC4"/>
+          <w:sz w:val="24"/>
+        </w:rPr>
+        <w:br/>
+        <w:t xml:space="preserve">       </w:t>
+      </w:r>
+      <w:r>
+        <w:rPr>
+          <w:color w:val="CF8E6D"/>
+          <w:sz w:val="24"/>
+        </w:rPr>
+        <w:t>this</w:t>
+      </w:r>
+      <w:r>
+        <w:rPr>
+          <w:color w:val="BCBEC4"/>
+          <w:sz w:val="24"/>
+        </w:rPr>
+        <w:t>.</w:t>
+      </w:r>
+      <w:r>
+        <w:rPr>
+          <w:color w:val="C77DBB"/>
+          <w:sz w:val="24"/>
+        </w:rPr>
+        <w:t xml:space="preserve">name </w:t>
+      </w:r>
+      <w:r>
+        <w:rPr>
+          <w:color w:val="BCBEC4"/>
+          <w:sz w:val="24"/>
+        </w:rPr>
+        <w:t>= name;</w:t>
+      </w:r>
+      <w:r>
+        <w:rPr>
+          <w:color w:val="BCBEC4"/>
+          <w:sz w:val="24"/>
+        </w:rPr>
+        <w:br/>
+        <w:t xml:space="preserve">    }</w:t>
+      </w:r>
+      <w:r>
+        <w:rPr>
+          <w:color w:val="BCBEC4"/>
+          <w:sz w:val="24"/>
+        </w:rPr>
+        <w:br/>
+      </w:r>
+      <w:r>
+        <w:rPr>
+          <w:color w:val="BCBEC4"/>
+          <w:sz w:val="24"/>
+        </w:rPr>
+        <w:br/>
+        <w:t xml:space="preserve">    </w:t>
+      </w:r>
+      <w:r>
+        <w:rPr>
+          <w:color w:val="CF8E6D"/>
+          <w:sz w:val="24"/>
+        </w:rPr>
+        <w:t xml:space="preserve">public void </w:t>
+      </w:r>
+      <w:proofErr w:type="spellStart"/>
+      <w:r>
+        <w:rPr>
+          <w:color w:val="56A8F5"/>
+          <w:sz w:val="24"/>
+        </w:rPr>
+        <w:t>showDetails</w:t>
+      </w:r>
+      <w:proofErr w:type="spellEnd"/>
+      <w:r>
+        <w:rPr>
+          <w:color w:val="BCBEC4"/>
+          <w:sz w:val="24"/>
+        </w:rPr>
+        <w:t>(){</w:t>
+      </w:r>
+      <w:r>
+        <w:rPr>
+          <w:color w:val="BCBEC4"/>
+          <w:sz w:val="24"/>
+        </w:rPr>
+        <w:br/>
+        <w:t xml:space="preserve">       </w:t>
+      </w:r>
+      <w:proofErr w:type="spellStart"/>
+      <w:r>
+        <w:rPr>
+          <w:color w:val="BCBEC4"/>
+          <w:sz w:val="24"/>
+        </w:rPr>
+        <w:t>System.</w:t>
+      </w:r>
+      <w:r>
+        <w:rPr>
+          <w:i/>
+          <w:iCs/>
+          <w:color w:val="C77DBB"/>
+          <w:sz w:val="24"/>
+        </w:rPr>
+        <w:t>out</w:t>
+      </w:r>
+      <w:r>
+        <w:rPr>
+          <w:color w:val="BCBEC4"/>
+          <w:sz w:val="24"/>
+        </w:rPr>
+        <w:t>.println</w:t>
+      </w:r>
+      <w:proofErr w:type="spellEnd"/>
+      <w:r>
+        <w:rPr>
+          <w:color w:val="BCBEC4"/>
+          <w:sz w:val="24"/>
+        </w:rPr>
+        <w:t>(</w:t>
+      </w:r>
+      <w:r>
+        <w:rPr>
+          <w:color w:val="6AAB73"/>
+          <w:sz w:val="24"/>
+        </w:rPr>
+        <w:t xml:space="preserve">"File : " </w:t>
+      </w:r>
+      <w:r>
+        <w:rPr>
+          <w:color w:val="BCBEC4"/>
+          <w:sz w:val="24"/>
+        </w:rPr>
+        <w:t>+</w:t>
+      </w:r>
+      <w:r>
+        <w:rPr>
+          <w:color w:val="C77DBB"/>
+          <w:sz w:val="24"/>
+        </w:rPr>
+        <w:t>name</w:t>
+      </w:r>
+      <w:r>
+        <w:rPr>
+          <w:color w:val="BCBEC4"/>
+          <w:sz w:val="24"/>
+        </w:rPr>
+        <w:t>);</w:t>
+      </w:r>
+      <w:r>
+        <w:rPr>
+          <w:color w:val="BCBEC4"/>
+          <w:sz w:val="24"/>
+        </w:rPr>
+        <w:br/>
+        <w:t xml:space="preserve">    }</w:t>
+      </w:r>
+      <w:r>
+        <w:rPr>
+          <w:color w:val="BCBEC4"/>
+          <w:sz w:val="24"/>
+        </w:rPr>
+        <w:br/>
+        <w:t>}</w:t>
+      </w:r>
+    </w:p>
+    <w:p>
+      <w:pPr>
+        <w:rPr>
+          <w:rStyle w:val="Strong"/>
+          <w:rFonts w:cstheme="minorHAnsi"/>
+          <w:b w:val="0"/>
+          <w:bCs w:val="0"/>
+          <w:color w:val="2E74B5" w:themeColor="accent5" w:themeShade="BF"/>
+          <w:sz w:val="24"/>
+          <w:szCs w:val="28"/>
+        </w:rPr>
+      </w:pPr>
+    </w:p>
+    <w:p>
+      <w:pPr>
+        <w:pStyle w:val="HTMLPreformatted"/>
+        <w:shd w:val="clear" w:color="auto" w:fill="1E1F22"/>
+        <w:rPr>
+          <w:color w:val="BCBEC4"/>
+          <w:sz w:val="22"/>
+        </w:rPr>
+      </w:pPr>
+      <w:r>
+        <w:rPr>
+          <w:color w:val="CF8E6D"/>
+          <w:sz w:val="22"/>
+        </w:rPr>
+        <w:t xml:space="preserve">public class </w:t>
+      </w:r>
+      <w:r>
+        <w:rPr>
+          <w:color w:val="BCBEC4"/>
+          <w:sz w:val="22"/>
+        </w:rPr>
+        <w:t>Folder {</w:t>
+      </w:r>
+      <w:r>
+        <w:rPr>
+          <w:color w:val="BCBEC4"/>
+          <w:sz w:val="22"/>
+        </w:rPr>
+        <w:br/>
+      </w:r>
+      <w:r>
+        <w:rPr>
+          <w:color w:val="BCBEC4"/>
+          <w:sz w:val="24"/>
+        </w:rPr>
+        <w:t xml:space="preserve">    </w:t>
+      </w:r>
+      <w:r>
+        <w:rPr>
+          <w:color w:val="CF8E6D"/>
+          <w:sz w:val="24"/>
+        </w:rPr>
+        <w:t xml:space="preserve">private </w:t>
+      </w:r>
+      <w:r>
+        <w:rPr>
+          <w:color w:val="BCBEC4"/>
+          <w:sz w:val="24"/>
+        </w:rPr>
+        <w:t xml:space="preserve">String </w:t>
+      </w:r>
+      <w:r>
+        <w:rPr>
+          <w:color w:val="C77DBB"/>
+          <w:sz w:val="24"/>
+        </w:rPr>
+        <w:t>name</w:t>
+      </w:r>
+      <w:r>
+        <w:rPr>
+          <w:color w:val="BCBEC4"/>
+          <w:sz w:val="24"/>
+        </w:rPr>
+        <w:t>;</w:t>
+      </w:r>
+      <w:r>
+        <w:rPr>
+          <w:color w:val="BCBEC4"/>
+          <w:sz w:val="24"/>
+        </w:rPr>
+        <w:br/>
+        <w:t xml:space="preserve">    </w:t>
+      </w:r>
+      <w:r>
+        <w:rPr>
+          <w:color w:val="CF8E6D"/>
+          <w:sz w:val="24"/>
+        </w:rPr>
+        <w:t xml:space="preserve">private </w:t>
+      </w:r>
+      <w:r>
+        <w:rPr>
+          <w:color w:val="BCBEC4"/>
+          <w:sz w:val="24"/>
+        </w:rPr>
+        <w:t xml:space="preserve">List&lt;File&gt; </w:t>
+      </w:r>
+      <w:r>
+        <w:rPr>
+          <w:color w:val="C77DBB"/>
+          <w:sz w:val="24"/>
+        </w:rPr>
+        <w:t xml:space="preserve">files </w:t>
+      </w:r>
+      <w:r>
+        <w:rPr>
+          <w:color w:val="BCBEC4"/>
+          <w:sz w:val="24"/>
+        </w:rPr>
+        <w:t xml:space="preserve">= </w:t>
+      </w:r>
+      <w:r>
+        <w:rPr>
+          <w:color w:val="CF8E6D"/>
+          <w:sz w:val="24"/>
+        </w:rPr>
+        <w:t xml:space="preserve">new </w:t>
+      </w:r>
+      <w:proofErr w:type="spellStart"/>
+      <w:r>
+        <w:rPr>
+          <w:color w:val="BCBEC4"/>
+          <w:sz w:val="24"/>
+        </w:rPr>
+        <w:t>ArrayList</w:t>
+      </w:r>
+      <w:proofErr w:type="spellEnd"/>
+      <w:r>
+        <w:rPr>
+          <w:color w:val="BCBEC4"/>
+          <w:sz w:val="24"/>
+        </w:rPr>
+        <w:t>&lt;&gt;();</w:t>
+      </w:r>
+      <w:r>
+        <w:rPr>
+          <w:color w:val="BCBEC4"/>
+          <w:sz w:val="24"/>
+        </w:rPr>
+        <w:br/>
+      </w:r>
+      <w:r>
+        <w:rPr>
+          <w:color w:val="BCBEC4"/>
+          <w:sz w:val="24"/>
+        </w:rPr>
+        <w:br/>
+        <w:t xml:space="preserve">    </w:t>
+      </w:r>
+      <w:r>
+        <w:rPr>
+          <w:color w:val="CF8E6D"/>
+          <w:sz w:val="24"/>
+        </w:rPr>
+        <w:t xml:space="preserve">public </w:t>
+      </w:r>
+      <w:r>
+        <w:rPr>
+          <w:color w:val="56A8F5"/>
+          <w:sz w:val="24"/>
+        </w:rPr>
+        <w:t>Folder</w:t>
+      </w:r>
+      <w:r>
+        <w:rPr>
+          <w:color w:val="BCBEC4"/>
+          <w:sz w:val="24"/>
+        </w:rPr>
+        <w:t>(String name){</w:t>
+      </w:r>
+      <w:r>
+        <w:rPr>
+          <w:color w:val="BCBEC4"/>
+          <w:sz w:val="24"/>
+        </w:rPr>
+        <w:br/>
+        <w:t xml:space="preserve">       </w:t>
+      </w:r>
+      <w:r>
+        <w:rPr>
+          <w:color w:val="CF8E6D"/>
+          <w:sz w:val="24"/>
+        </w:rPr>
+        <w:t>this</w:t>
+      </w:r>
+      <w:r>
+        <w:rPr>
+          <w:color w:val="BCBEC4"/>
+          <w:sz w:val="24"/>
+        </w:rPr>
+        <w:t>.</w:t>
+      </w:r>
+      <w:r>
+        <w:rPr>
+          <w:color w:val="C77DBB"/>
+          <w:sz w:val="24"/>
+        </w:rPr>
+        <w:t xml:space="preserve">name </w:t>
+      </w:r>
+      <w:r>
+        <w:rPr>
+          <w:color w:val="BCBEC4"/>
+          <w:sz w:val="24"/>
+        </w:rPr>
+        <w:t>= name;</w:t>
+      </w:r>
+      <w:r>
+        <w:rPr>
+          <w:color w:val="BCBEC4"/>
+          <w:sz w:val="24"/>
+        </w:rPr>
+        <w:br/>
+        <w:t xml:space="preserve">    }</w:t>
+      </w:r>
+      <w:r>
+        <w:rPr>
+          <w:color w:val="BCBEC4"/>
+          <w:sz w:val="24"/>
+        </w:rPr>
+        <w:br/>
+      </w:r>
+      <w:r>
+        <w:rPr>
+          <w:color w:val="BCBEC4"/>
+          <w:sz w:val="24"/>
+        </w:rPr>
+        <w:br/>
+        <w:t xml:space="preserve">    </w:t>
+      </w:r>
+      <w:r>
+        <w:rPr>
+          <w:color w:val="CF8E6D"/>
+          <w:sz w:val="24"/>
+        </w:rPr>
+        <w:t xml:space="preserve">public void </w:t>
+      </w:r>
+      <w:proofErr w:type="spellStart"/>
+      <w:r>
+        <w:rPr>
+          <w:color w:val="56A8F5"/>
+          <w:sz w:val="24"/>
+        </w:rPr>
+        <w:t>addFile</w:t>
+      </w:r>
+      <w:proofErr w:type="spellEnd"/>
+      <w:r>
+        <w:rPr>
+          <w:color w:val="BCBEC4"/>
+          <w:sz w:val="24"/>
+        </w:rPr>
+        <w:t>(File file){</w:t>
+      </w:r>
+      <w:r>
+        <w:rPr>
+          <w:color w:val="BCBEC4"/>
+          <w:sz w:val="24"/>
+        </w:rPr>
+        <w:br/>
+        <w:t xml:space="preserve">       </w:t>
+      </w:r>
+      <w:proofErr w:type="spellStart"/>
+      <w:r>
+        <w:rPr>
+          <w:color w:val="C77DBB"/>
+          <w:sz w:val="24"/>
+        </w:rPr>
+        <w:t>files</w:t>
+      </w:r>
+      <w:r>
+        <w:rPr>
+          <w:color w:val="BCBEC4"/>
+          <w:sz w:val="24"/>
+        </w:rPr>
+        <w:t>.add</w:t>
+      </w:r>
+      <w:proofErr w:type="spellEnd"/>
+      <w:r>
+        <w:rPr>
+          <w:color w:val="BCBEC4"/>
+          <w:sz w:val="24"/>
+        </w:rPr>
+        <w:t>(file);</w:t>
+      </w:r>
+      <w:r>
+        <w:rPr>
+          <w:color w:val="BCBEC4"/>
+          <w:sz w:val="24"/>
+        </w:rPr>
+        <w:br/>
+        <w:t xml:space="preserve">    }</w:t>
+      </w:r>
+      <w:r>
+        <w:rPr>
+          <w:color w:val="BCBEC4"/>
+          <w:sz w:val="24"/>
+        </w:rPr>
+        <w:br/>
+      </w:r>
+      <w:r>
+        <w:rPr>
+          <w:color w:val="BCBEC4"/>
+          <w:sz w:val="24"/>
+        </w:rPr>
+        <w:br/>
+        <w:t xml:space="preserve">    </w:t>
+      </w:r>
+      <w:r>
+        <w:rPr>
+          <w:color w:val="CF8E6D"/>
+          <w:sz w:val="24"/>
+        </w:rPr>
+        <w:t xml:space="preserve">public void </w:t>
+      </w:r>
+      <w:proofErr w:type="spellStart"/>
+      <w:r>
+        <w:rPr>
+          <w:color w:val="56A8F5"/>
+          <w:sz w:val="24"/>
+        </w:rPr>
+        <w:t>showDetails</w:t>
+      </w:r>
+      <w:proofErr w:type="spellEnd"/>
+      <w:r>
+        <w:rPr>
+          <w:color w:val="BCBEC4"/>
+          <w:sz w:val="24"/>
+        </w:rPr>
+        <w:t>(){</w:t>
+      </w:r>
+      <w:r>
+        <w:rPr>
+          <w:color w:val="BCBEC4"/>
+          <w:sz w:val="24"/>
+        </w:rPr>
+        <w:br/>
+        <w:t xml:space="preserve">       </w:t>
+      </w:r>
+      <w:proofErr w:type="spellStart"/>
+      <w:r>
+        <w:rPr>
+          <w:color w:val="BCBEC4"/>
+          <w:sz w:val="24"/>
+        </w:rPr>
+        <w:t>System.</w:t>
+      </w:r>
+      <w:r>
+        <w:rPr>
+          <w:i/>
+          <w:iCs/>
+          <w:color w:val="C77DBB"/>
+          <w:sz w:val="24"/>
+        </w:rPr>
+        <w:t>out</w:t>
+      </w:r>
+      <w:r>
+        <w:rPr>
+          <w:color w:val="BCBEC4"/>
+          <w:sz w:val="24"/>
+        </w:rPr>
+        <w:t>.println</w:t>
+      </w:r>
+      <w:proofErr w:type="spellEnd"/>
+      <w:r>
+        <w:rPr>
+          <w:color w:val="BCBEC4"/>
+          <w:sz w:val="24"/>
+        </w:rPr>
+        <w:t>(</w:t>
+      </w:r>
+      <w:r>
+        <w:rPr>
+          <w:color w:val="6AAB73"/>
+          <w:sz w:val="24"/>
+        </w:rPr>
+        <w:t xml:space="preserve">"Folder: " </w:t>
+      </w:r>
+      <w:r>
+        <w:rPr>
+          <w:color w:val="BCBEC4"/>
+          <w:sz w:val="24"/>
+        </w:rPr>
+        <w:t xml:space="preserve">+ </w:t>
+      </w:r>
+      <w:r>
+        <w:rPr>
+          <w:color w:val="C77DBB"/>
+          <w:sz w:val="24"/>
+        </w:rPr>
+        <w:t>name</w:t>
+      </w:r>
+      <w:r>
+        <w:rPr>
+          <w:color w:val="BCBEC4"/>
+          <w:sz w:val="24"/>
+        </w:rPr>
+        <w:t>);</w:t>
+      </w:r>
+      <w:r>
+        <w:rPr>
+          <w:color w:val="BCBEC4"/>
+          <w:sz w:val="24"/>
+        </w:rPr>
+        <w:br/>
+        <w:t xml:space="preserve">       </w:t>
+      </w:r>
+      <w:r>
+        <w:rPr>
+          <w:color w:val="CF8E6D"/>
+          <w:sz w:val="24"/>
+        </w:rPr>
+        <w:t>for</w:t>
+      </w:r>
+      <w:r>
+        <w:rPr>
+          <w:color w:val="BCBEC4"/>
+          <w:sz w:val="24"/>
+        </w:rPr>
+        <w:t>(File file:</w:t>
+      </w:r>
+      <w:r>
+        <w:rPr>
+          <w:color w:val="C77DBB"/>
+          <w:sz w:val="24"/>
+        </w:rPr>
+        <w:t>files</w:t>
+      </w:r>
+      <w:r>
+        <w:rPr>
+          <w:color w:val="BCBEC4"/>
+          <w:sz w:val="24"/>
+        </w:rPr>
+        <w:t>){</w:t>
+      </w:r>
+      <w:r>
+        <w:rPr>
+          <w:color w:val="BCBEC4"/>
+          <w:sz w:val="24"/>
+        </w:rPr>
+        <w:br/>
+        <w:t xml:space="preserve">          </w:t>
+      </w:r>
+      <w:proofErr w:type="spellStart"/>
+      <w:r>
+        <w:rPr>
+          <w:color w:val="BCBEC4"/>
+          <w:sz w:val="24"/>
+        </w:rPr>
+        <w:t>file.showDetails</w:t>
+      </w:r>
+      <w:proofErr w:type="spellEnd"/>
+      <w:r>
+        <w:rPr>
+          <w:color w:val="BCBEC4"/>
+          <w:sz w:val="24"/>
+        </w:rPr>
+        <w:t>();</w:t>
+      </w:r>
+      <w:r>
+        <w:rPr>
+          <w:color w:val="BCBEC4"/>
+          <w:sz w:val="24"/>
+        </w:rPr>
+        <w:br/>
+        <w:t xml:space="preserve">       }</w:t>
+      </w:r>
+      <w:r>
+        <w:rPr>
+          <w:color w:val="BCBEC4"/>
+          <w:sz w:val="24"/>
+        </w:rPr>
+        <w:br/>
+        <w:t xml:space="preserve">    }</w:t>
+      </w:r>
+      <w:r>
+        <w:rPr>
+          <w:color w:val="BCBEC4"/>
+          <w:sz w:val="24"/>
+        </w:rPr>
+        <w:br/>
+        <w:t>}</w:t>
+      </w:r>
+    </w:p>
+    <w:p>
+      <w:pPr>
+        <w:spacing w:after="0"/>
+        <w:rPr>
+          <w:rStyle w:val="Strong"/>
+          <w:rFonts w:cstheme="minorHAnsi"/>
+          <w:b w:val="0"/>
+          <w:bCs w:val="0"/>
+          <w:color w:val="2E74B5" w:themeColor="accent5" w:themeShade="BF"/>
+          <w:sz w:val="28"/>
+          <w:szCs w:val="28"/>
+        </w:rPr>
+      </w:pPr>
+      <w:r>
+        <w:rPr>
+          <w:rStyle w:val="Strong"/>
+          <w:rFonts w:cstheme="minorHAnsi"/>
+          <w:b w:val="0"/>
+          <w:bCs w:val="0"/>
+          <w:color w:val="2E74B5" w:themeColor="accent5" w:themeShade="BF"/>
+          <w:sz w:val="28"/>
+          <w:szCs w:val="28"/>
+        </w:rPr>
+        <w:lastRenderedPageBreak/>
+        <w:t>Client code:</w:t>
+      </w:r>
+    </w:p>
+    <w:p>
+      <w:pPr>
+        <w:pStyle w:val="HTMLPreformatted"/>
+        <w:shd w:val="clear" w:color="auto" w:fill="1E1F22"/>
+        <w:rPr>
+          <w:color w:val="BCBEC4"/>
+          <w:sz w:val="24"/>
+        </w:rPr>
+      </w:pPr>
+      <w:proofErr w:type="gramStart"/>
+      <w:r>
+        <w:rPr>
+          <w:color w:val="CF8E6D"/>
+          <w:sz w:val="24"/>
+        </w:rPr>
+        <w:t>public</w:t>
+      </w:r>
+      <w:proofErr w:type="gramEnd"/>
+      <w:r>
+        <w:rPr>
+          <w:color w:val="CF8E6D"/>
+          <w:sz w:val="24"/>
+        </w:rPr>
+        <w:t xml:space="preserve"> class </w:t>
+      </w:r>
+      <w:proofErr w:type="spellStart"/>
+      <w:r>
+        <w:rPr>
+          <w:color w:val="BCBEC4"/>
+          <w:sz w:val="24"/>
+        </w:rPr>
+        <w:t>FileSystemApp</w:t>
+      </w:r>
+      <w:proofErr w:type="spellEnd"/>
+      <w:r>
+        <w:rPr>
+          <w:color w:val="BCBEC4"/>
+          <w:sz w:val="24"/>
+        </w:rPr>
+        <w:t xml:space="preserve"> {</w:t>
+      </w:r>
+      <w:r>
+        <w:rPr>
+          <w:color w:val="BCBEC4"/>
+          <w:sz w:val="24"/>
+        </w:rPr>
+        <w:br/>
+        <w:t xml:space="preserve">    </w:t>
+      </w:r>
+      <w:r>
+        <w:rPr>
+          <w:color w:val="CF8E6D"/>
+          <w:sz w:val="24"/>
+        </w:rPr>
+        <w:t xml:space="preserve">public static void </w:t>
+      </w:r>
+      <w:r>
+        <w:rPr>
+          <w:color w:val="56A8F5"/>
+          <w:sz w:val="24"/>
+        </w:rPr>
+        <w:t>main</w:t>
+      </w:r>
+      <w:r>
+        <w:rPr>
+          <w:color w:val="BCBEC4"/>
+          <w:sz w:val="24"/>
+        </w:rPr>
+        <w:t xml:space="preserve">(String[] </w:t>
+      </w:r>
+      <w:proofErr w:type="spellStart"/>
+      <w:r>
+        <w:rPr>
+          <w:color w:val="BCBEC4"/>
+          <w:sz w:val="24"/>
+        </w:rPr>
+        <w:t>args</w:t>
+      </w:r>
+      <w:proofErr w:type="spellEnd"/>
+      <w:r>
+        <w:rPr>
+          <w:color w:val="BCBEC4"/>
+          <w:sz w:val="24"/>
+        </w:rPr>
+        <w:t>) {</w:t>
+      </w:r>
+      <w:r>
+        <w:rPr>
+          <w:color w:val="BCBEC4"/>
+          <w:sz w:val="24"/>
+        </w:rPr>
+        <w:br/>
+        <w:t xml:space="preserve">       File file1 = </w:t>
+      </w:r>
+      <w:r>
+        <w:rPr>
+          <w:color w:val="CF8E6D"/>
+          <w:sz w:val="24"/>
+        </w:rPr>
+        <w:t xml:space="preserve">new </w:t>
+      </w:r>
+      <w:r>
+        <w:rPr>
+          <w:color w:val="BCBEC4"/>
+          <w:sz w:val="24"/>
+        </w:rPr>
+        <w:t>File(</w:t>
+      </w:r>
+      <w:r>
+        <w:rPr>
+          <w:color w:val="6AAB73"/>
+          <w:sz w:val="24"/>
+        </w:rPr>
+        <w:t>"File1.txt"</w:t>
+      </w:r>
+      <w:r>
+        <w:rPr>
+          <w:color w:val="BCBEC4"/>
+          <w:sz w:val="24"/>
+        </w:rPr>
+        <w:t>);</w:t>
+      </w:r>
+      <w:r>
+        <w:rPr>
+          <w:color w:val="BCBEC4"/>
+          <w:sz w:val="24"/>
+        </w:rPr>
+        <w:br/>
+        <w:t xml:space="preserve">       File file2 = </w:t>
+      </w:r>
+      <w:r>
+        <w:rPr>
+          <w:color w:val="CF8E6D"/>
+          <w:sz w:val="24"/>
+        </w:rPr>
+        <w:t xml:space="preserve">new </w:t>
+      </w:r>
+      <w:r>
+        <w:rPr>
+          <w:color w:val="BCBEC4"/>
+          <w:sz w:val="24"/>
+        </w:rPr>
+        <w:t>File(</w:t>
+      </w:r>
+      <w:r>
+        <w:rPr>
+          <w:color w:val="6AAB73"/>
+          <w:sz w:val="24"/>
+        </w:rPr>
+        <w:t>"File2.txt"</w:t>
+      </w:r>
+      <w:r>
+        <w:rPr>
+          <w:color w:val="BCBEC4"/>
+          <w:sz w:val="24"/>
+        </w:rPr>
+        <w:t>);</w:t>
+      </w:r>
+      <w:r>
+        <w:rPr>
+          <w:color w:val="BCBEC4"/>
+          <w:sz w:val="24"/>
+        </w:rPr>
+        <w:br/>
+        <w:t xml:space="preserve">       Folder </w:t>
+      </w:r>
+      <w:proofErr w:type="spellStart"/>
+      <w:r>
+        <w:rPr>
+          <w:color w:val="BCBEC4"/>
+          <w:sz w:val="24"/>
+        </w:rPr>
+        <w:t>folder</w:t>
+      </w:r>
+      <w:proofErr w:type="spellEnd"/>
+      <w:r>
+        <w:rPr>
+          <w:color w:val="BCBEC4"/>
+          <w:sz w:val="24"/>
+        </w:rPr>
+        <w:t xml:space="preserve"> = </w:t>
+      </w:r>
+      <w:r>
+        <w:rPr>
+          <w:color w:val="CF8E6D"/>
+          <w:sz w:val="24"/>
+        </w:rPr>
+        <w:t xml:space="preserve">new </w:t>
+      </w:r>
+      <w:r>
+        <w:rPr>
+          <w:color w:val="BCBEC4"/>
+          <w:sz w:val="24"/>
+        </w:rPr>
+        <w:t>Folder(</w:t>
+      </w:r>
+      <w:r>
+        <w:rPr>
+          <w:color w:val="6AAB73"/>
+          <w:sz w:val="24"/>
+        </w:rPr>
+        <w:t>"Documents"</w:t>
+      </w:r>
+      <w:r>
+        <w:rPr>
+          <w:color w:val="BCBEC4"/>
+          <w:sz w:val="24"/>
+        </w:rPr>
+        <w:t>);</w:t>
+      </w:r>
+      <w:r>
+        <w:rPr>
+          <w:color w:val="BCBEC4"/>
+          <w:sz w:val="24"/>
+        </w:rPr>
+        <w:br/>
+        <w:t xml:space="preserve">       </w:t>
+      </w:r>
+      <w:proofErr w:type="spellStart"/>
+      <w:r>
+        <w:rPr>
+          <w:color w:val="BCBEC4"/>
+          <w:sz w:val="24"/>
+        </w:rPr>
+        <w:t>folder.addFile</w:t>
+      </w:r>
+      <w:proofErr w:type="spellEnd"/>
+      <w:r>
+        <w:rPr>
+          <w:color w:val="BCBEC4"/>
+          <w:sz w:val="24"/>
+        </w:rPr>
+        <w:t>(file1);</w:t>
+      </w:r>
+      <w:r>
+        <w:rPr>
+          <w:color w:val="BCBEC4"/>
+          <w:sz w:val="24"/>
+        </w:rPr>
+        <w:br/>
+        <w:t xml:space="preserve">       </w:t>
+      </w:r>
+      <w:proofErr w:type="spellStart"/>
+      <w:r>
+        <w:rPr>
+          <w:color w:val="BCBEC4"/>
+          <w:sz w:val="24"/>
+        </w:rPr>
+        <w:t>folder.addFile</w:t>
+      </w:r>
+      <w:proofErr w:type="spellEnd"/>
+      <w:r>
+        <w:rPr>
+          <w:color w:val="BCBEC4"/>
+          <w:sz w:val="24"/>
+        </w:rPr>
+        <w:t>(file2);</w:t>
+      </w:r>
+      <w:r>
+        <w:rPr>
+          <w:color w:val="BCBEC4"/>
+          <w:sz w:val="24"/>
+        </w:rPr>
+        <w:br/>
+      </w:r>
+      <w:r>
+        <w:rPr>
+          <w:color w:val="BCBEC4"/>
+          <w:sz w:val="24"/>
+        </w:rPr>
+        <w:br/>
+        <w:t xml:space="preserve">       </w:t>
+      </w:r>
+      <w:proofErr w:type="spellStart"/>
+      <w:r>
+        <w:rPr>
+          <w:color w:val="BCBEC4"/>
+          <w:sz w:val="24"/>
+        </w:rPr>
+        <w:t>folder.showDetails</w:t>
+      </w:r>
+      <w:proofErr w:type="spellEnd"/>
+      <w:r>
+        <w:rPr>
+          <w:color w:val="BCBEC4"/>
+          <w:sz w:val="24"/>
+        </w:rPr>
+        <w:t>();</w:t>
+      </w:r>
+      <w:r>
+        <w:rPr>
+          <w:color w:val="BCBEC4"/>
+          <w:sz w:val="24"/>
+        </w:rPr>
+        <w:br/>
+        <w:t xml:space="preserve">    }</w:t>
+      </w:r>
+      <w:r>
+        <w:rPr>
+          <w:color w:val="BCBEC4"/>
+          <w:sz w:val="24"/>
+        </w:rPr>
+        <w:br/>
+        <w:t>}</w:t>
+      </w:r>
+    </w:p>
+    <w:p>
+      <w:pPr>
+        <w:rPr>
+          <w:rStyle w:val="Strong"/>
+          <w:rFonts w:cstheme="minorHAnsi"/>
+          <w:b w:val="0"/>
+          <w:bCs w:val="0"/>
+          <w:color w:val="2E74B5" w:themeColor="accent5" w:themeShade="BF"/>
+          <w:sz w:val="28"/>
+          <w:szCs w:val="28"/>
+        </w:rPr>
+      </w:pPr>
+    </w:p>
+    <w:p>
+      <w:pPr>
+        <w:spacing w:after="0"/>
+        <w:rPr>
+          <w:sz w:val="28"/>
+        </w:rPr>
+      </w:pPr>
+    </w:p>
+    <w:p>
+      <w:pPr>
+        <w:rPr>
+          <w:sz w:val="28"/>
+        </w:rPr>
+      </w:pPr>
+    </w:p>
+    <w:p>
+      <w:pPr>
+        <w:rPr>
+          <w:rFonts w:cstheme="minorHAnsi"/>
+          <w:color w:val="2E74B5" w:themeColor="accent5" w:themeShade="BF"/>
+          <w:sz w:val="28"/>
+          <w:szCs w:val="28"/>
+        </w:rPr>
+      </w:pPr>
+      <w:r>
+        <w:rPr>
+          <w:rFonts w:ascii="Segoe UI Symbol" w:hAnsi="Segoe UI Symbol" w:cs="Segoe UI Symbol"/>
+          <w:color w:val="2E74B5" w:themeColor="accent5" w:themeShade="BF"/>
+        </w:rPr>
+        <w:t>🔹</w:t>
+      </w:r>
+      <w:r>
+        <w:rPr>
+          <w:rFonts w:ascii="Segoe UI Symbol" w:hAnsi="Segoe UI Symbol" w:cs="Segoe UI Symbol"/>
+          <w:color w:val="2E74B5" w:themeColor="accent5" w:themeShade="BF"/>
+        </w:rPr>
+        <w:t xml:space="preserve"> </w:t>
+      </w:r>
+      <w:r>
+        <w:rPr>
+          <w:rStyle w:val="Strong"/>
+          <w:rFonts w:cstheme="minorHAnsi"/>
+          <w:b w:val="0"/>
+          <w:bCs w:val="0"/>
+          <w:color w:val="2E74B5" w:themeColor="accent5" w:themeShade="BF"/>
+          <w:sz w:val="28"/>
+          <w:szCs w:val="28"/>
+        </w:rPr>
+        <w:t xml:space="preserve">Implementation with </w:t>
+      </w:r>
+      <w:r>
+        <w:rPr>
+          <w:rStyle w:val="Strong"/>
+          <w:rFonts w:cstheme="minorHAnsi"/>
+          <w:b w:val="0"/>
+          <w:bCs w:val="0"/>
+          <w:color w:val="2E74B5" w:themeColor="accent5" w:themeShade="BF"/>
+          <w:sz w:val="28"/>
+          <w:szCs w:val="28"/>
+        </w:rPr>
+        <w:t>Composite</w:t>
+      </w:r>
+      <w:r>
+        <w:rPr>
+          <w:rStyle w:val="Strong"/>
+          <w:rFonts w:cstheme="minorHAnsi"/>
+          <w:b w:val="0"/>
+          <w:bCs w:val="0"/>
+          <w:color w:val="2E74B5" w:themeColor="accent5" w:themeShade="BF"/>
+          <w:sz w:val="28"/>
+          <w:szCs w:val="28"/>
+        </w:rPr>
+        <w:t xml:space="preserve"> Pattern</w:t>
+      </w:r>
+    </w:p>
+    <w:p>
+      <w:pPr>
+        <w:spacing w:after="0"/>
+        <w:rPr>
+          <w:sz w:val="28"/>
+        </w:rPr>
+      </w:pPr>
+      <w:r>
+        <w:rPr>
+          <w:sz w:val="28"/>
+        </w:rPr>
+        <w:t>Issue with above code: For file system we can also have scenarios where we can have sub-folders. To handle that case in above code we will have to write complex if-else conditions. But with Composite pattern, both Files and Folder will be treated uniformly and will implement same interface</w:t>
+      </w:r>
+    </w:p>
+    <w:p>
+      <w:pPr>
+        <w:spacing w:after="0"/>
+        <w:rPr>
+          <w:sz w:val="28"/>
+        </w:rPr>
+      </w:pPr>
+    </w:p>
+    <w:p>
+      <w:pPr>
+        <w:spacing w:after="0"/>
+        <w:rPr>
+          <w:sz w:val="28"/>
+        </w:rPr>
+      </w:pPr>
+    </w:p>
+    <w:p>
+      <w:pPr>
+        <w:spacing w:after="0"/>
+        <w:rPr>
+          <w:sz w:val="28"/>
+        </w:rPr>
+      </w:pPr>
+    </w:p>
+    <w:p>
+      <w:pPr>
+        <w:spacing w:after="0"/>
+        <w:rPr>
+          <w:sz w:val="28"/>
+        </w:rPr>
+      </w:pPr>
+      <w:r>
+        <w:rPr>
+          <w:sz w:val="28"/>
+        </w:rPr>
+        <w:drawing>
+          <wp:inline distT="0" distB="0" distL="0" distR="0" wp14:anchorId="3FC14C2C" wp14:editId="68FF6B3F">
+            <wp:extent cx="6525536" cy="3572374"/>
+            <wp:effectExtent l="0" t="0" r="0" b="9525"/>
+            <wp:docPr id="11" name="Picture 11"/>
+            <wp:cNvGraphicFramePr>
+              <a:graphicFrameLocks xmlns:a="http://schemas.openxmlformats.org/drawingml/2006/main" noChangeAspect="1"/>
+            </wp:cNvGraphicFramePr>
+            <a:graphic xmlns:a="http://schemas.openxmlformats.org/drawingml/2006/main">
+              <a:graphicData uri="http://schemas.openxmlformats.org/drawingml/2006/picture">
+                <pic:pic xmlns:pic="http://schemas.openxmlformats.org/drawingml/2006/picture">
+                  <pic:nvPicPr>
+                    <pic:cNvPr id="1" name=""/>
+                    <pic:cNvPicPr/>
+                  </pic:nvPicPr>
+                  <pic:blipFill>
+                    <a:blip r:embed="rId21"/>
+                    <a:stretch>
+                      <a:fillRect/>
+                    </a:stretch>
+                  </pic:blipFill>
+                  <pic:spPr>
+                    <a:xfrm>
+                      <a:off x="0" y="0"/>
+                      <a:ext cx="6525536" cy="3572374"/>
+                    </a:xfrm>
+                    <a:prstGeom prst="rect">
+                      <a:avLst/>
+                    </a:prstGeom>
+                  </pic:spPr>
+                </pic:pic>
+              </a:graphicData>
+            </a:graphic>
+          </wp:inline>
+        </w:drawing>
+      </w:r>
+    </w:p>
+    <w:p>
+      <w:pPr>
+        <w:spacing w:after="0"/>
+        <w:rPr>
+          <w:sz w:val="28"/>
+        </w:rPr>
+      </w:pPr>
+    </w:p>
+    <w:p>
+      <w:pPr>
+        <w:spacing w:after="0"/>
+        <w:rPr>
+          <w:sz w:val="28"/>
+        </w:rPr>
+      </w:pPr>
+    </w:p>
+    <w:p>
+      <w:pPr>
+        <w:spacing w:after="0"/>
+        <w:rPr>
+          <w:b/>
+          <w:sz w:val="28"/>
+        </w:rPr>
+      </w:pPr>
+      <w:r>
+        <w:rPr>
+          <w:b/>
+          <w:sz w:val="28"/>
+        </w:rPr>
+        <w:lastRenderedPageBreak/>
+        <w:t>Step 1: Define a common interface</w:t>
+      </w:r>
+    </w:p>
+    <w:p>
+      <w:pPr>
+        <w:pStyle w:val="HTMLPreformatted"/>
+        <w:shd w:val="clear" w:color="auto" w:fill="1E1F22"/>
+        <w:rPr>
+          <w:color w:val="BCBEC4"/>
+          <w:sz w:val="24"/>
+        </w:rPr>
+      </w:pPr>
+      <w:r>
+        <w:rPr>
+          <w:color w:val="7A7E85"/>
+          <w:sz w:val="24"/>
+        </w:rPr>
+        <w:t>// Component Interface</w:t>
+      </w:r>
+      <w:r>
+        <w:rPr>
+          <w:color w:val="7A7E85"/>
+          <w:sz w:val="24"/>
+        </w:rPr>
+        <w:br/>
+      </w:r>
+      <w:proofErr w:type="spellStart"/>
+      <w:r>
+        <w:rPr>
+          <w:color w:val="CF8E6D"/>
+          <w:sz w:val="24"/>
+        </w:rPr>
+        <w:t>interface</w:t>
+      </w:r>
+      <w:proofErr w:type="spellEnd"/>
+      <w:r>
+        <w:rPr>
+          <w:color w:val="CF8E6D"/>
+          <w:sz w:val="24"/>
+        </w:rPr>
+        <w:t xml:space="preserve"> </w:t>
+      </w:r>
+      <w:proofErr w:type="spellStart"/>
+      <w:r>
+        <w:rPr>
+          <w:color w:val="BCBEC4"/>
+          <w:sz w:val="24"/>
+        </w:rPr>
+        <w:t>FileSystemComponent</w:t>
+      </w:r>
+      <w:proofErr w:type="spellEnd"/>
+      <w:r>
+        <w:rPr>
+          <w:color w:val="BCBEC4"/>
+          <w:sz w:val="24"/>
+        </w:rPr>
+        <w:t xml:space="preserve"> {</w:t>
+      </w:r>
+      <w:r>
+        <w:rPr>
+          <w:color w:val="BCBEC4"/>
+          <w:sz w:val="24"/>
+        </w:rPr>
+        <w:br/>
+        <w:t xml:space="preserve">    </w:t>
+      </w:r>
+      <w:r>
+        <w:rPr>
+          <w:color w:val="CF8E6D"/>
+          <w:sz w:val="24"/>
+        </w:rPr>
+        <w:t xml:space="preserve">void </w:t>
+      </w:r>
+      <w:proofErr w:type="spellStart"/>
+      <w:proofErr w:type="gramStart"/>
+      <w:r>
+        <w:rPr>
+          <w:color w:val="56A8F5"/>
+          <w:sz w:val="24"/>
+        </w:rPr>
+        <w:t>showDetails</w:t>
+      </w:r>
+      <w:proofErr w:type="spellEnd"/>
+      <w:r>
+        <w:rPr>
+          <w:color w:val="BCBEC4"/>
+          <w:sz w:val="24"/>
+        </w:rPr>
+        <w:t>(</w:t>
+      </w:r>
+      <w:proofErr w:type="gramEnd"/>
+      <w:r>
+        <w:rPr>
+          <w:color w:val="BCBEC4"/>
+          <w:sz w:val="24"/>
+        </w:rPr>
+        <w:t>);</w:t>
+      </w:r>
+      <w:r>
+        <w:rPr>
+          <w:color w:val="BCBEC4"/>
+          <w:sz w:val="24"/>
+        </w:rPr>
+        <w:br/>
+        <w:t>}</w:t>
+      </w:r>
+    </w:p>
+    <w:p>
+      <w:pPr>
+        <w:spacing w:after="0"/>
+        <w:rPr>
+          <w:sz w:val="36"/>
+        </w:rPr>
+      </w:pPr>
+    </w:p>
+    <w:p>
+      <w:pPr>
+        <w:spacing w:after="0"/>
+        <w:rPr>
+          <w:sz w:val="36"/>
+        </w:rPr>
+      </w:pPr>
+    </w:p>
+    <w:p>
+      <w:pPr>
+        <w:spacing w:after="0"/>
+        <w:rPr>
+          <w:b/>
+          <w:sz w:val="28"/>
+        </w:rPr>
+      </w:pPr>
+      <w:r>
+        <w:rPr>
+          <w:b/>
+          <w:sz w:val="28"/>
+        </w:rPr>
+        <w:t>Step 2</w:t>
+      </w:r>
+      <w:r>
+        <w:rPr>
+          <w:b/>
+          <w:sz w:val="28"/>
+        </w:rPr>
+        <w:t xml:space="preserve">: </w:t>
+      </w:r>
+      <w:r>
+        <w:rPr>
+          <w:b/>
+          <w:sz w:val="28"/>
+        </w:rPr>
+        <w:t xml:space="preserve">Implement Leaf </w:t>
+      </w:r>
+      <w:proofErr w:type="gramStart"/>
+      <w:r>
+        <w:rPr>
+          <w:b/>
+          <w:sz w:val="28"/>
+        </w:rPr>
+        <w:t>class(</w:t>
+      </w:r>
+      <w:proofErr w:type="gramEnd"/>
+      <w:r>
+        <w:rPr>
+          <w:b/>
+          <w:sz w:val="28"/>
+        </w:rPr>
+        <w:t>File)</w:t>
+      </w:r>
+    </w:p>
+    <w:p>
+      <w:pPr>
+        <w:pStyle w:val="HTMLPreformatted"/>
+        <w:shd w:val="clear" w:color="auto" w:fill="1E1F22"/>
+        <w:rPr>
+          <w:color w:val="BCBEC4"/>
+          <w:sz w:val="24"/>
+        </w:rPr>
+      </w:pPr>
+      <w:r>
+        <w:rPr>
+          <w:color w:val="7A7E85"/>
+          <w:sz w:val="24"/>
+        </w:rPr>
+        <w:t>// Leaf: File (does not contain other components</w:t>
+      </w:r>
+      <w:proofErr w:type="gramStart"/>
+      <w:r>
+        <w:rPr>
+          <w:color w:val="7A7E85"/>
+          <w:sz w:val="24"/>
+        </w:rPr>
+        <w:t>)</w:t>
+      </w:r>
+      <w:proofErr w:type="gramEnd"/>
+      <w:r>
+        <w:rPr>
+          <w:color w:val="7A7E85"/>
+          <w:sz w:val="24"/>
+        </w:rPr>
+        <w:br/>
+      </w:r>
+      <w:r>
+        <w:rPr>
+          <w:color w:val="CF8E6D"/>
+          <w:sz w:val="24"/>
+        </w:rPr>
+        <w:t xml:space="preserve">class </w:t>
+      </w:r>
+      <w:r>
+        <w:rPr>
+          <w:color w:val="BCBEC4"/>
+          <w:sz w:val="24"/>
+        </w:rPr>
+        <w:t xml:space="preserve">File </w:t>
+      </w:r>
+      <w:r>
+        <w:rPr>
+          <w:color w:val="CF8E6D"/>
+          <w:sz w:val="24"/>
+        </w:rPr>
+        <w:t xml:space="preserve">implements </w:t>
+      </w:r>
+      <w:proofErr w:type="spellStart"/>
+      <w:r>
+        <w:rPr>
+          <w:color w:val="BCBEC4"/>
+          <w:sz w:val="24"/>
+        </w:rPr>
+        <w:t>FileSystemComponent</w:t>
+      </w:r>
+      <w:proofErr w:type="spellEnd"/>
+      <w:r>
+        <w:rPr>
+          <w:color w:val="BCBEC4"/>
+          <w:sz w:val="24"/>
+        </w:rPr>
+        <w:t xml:space="preserve"> {</w:t>
+      </w:r>
+      <w:r>
+        <w:rPr>
+          <w:color w:val="BCBEC4"/>
+          <w:sz w:val="24"/>
+        </w:rPr>
+        <w:br/>
+        <w:t xml:space="preserve">    </w:t>
+      </w:r>
+      <w:r>
+        <w:rPr>
+          <w:color w:val="CF8E6D"/>
+          <w:sz w:val="24"/>
+        </w:rPr>
+        <w:t xml:space="preserve">private </w:t>
+      </w:r>
+      <w:r>
+        <w:rPr>
+          <w:color w:val="BCBEC4"/>
+          <w:sz w:val="24"/>
+        </w:rPr>
+        <w:t xml:space="preserve">String </w:t>
+      </w:r>
+      <w:r>
+        <w:rPr>
+          <w:color w:val="C77DBB"/>
+          <w:sz w:val="24"/>
+        </w:rPr>
+        <w:t>name</w:t>
+      </w:r>
+      <w:r>
+        <w:rPr>
+          <w:color w:val="BCBEC4"/>
+          <w:sz w:val="24"/>
+        </w:rPr>
+        <w:t>;</w:t>
+      </w:r>
+      <w:r>
+        <w:rPr>
+          <w:color w:val="BCBEC4"/>
+          <w:sz w:val="24"/>
+        </w:rPr>
+        <w:br/>
+      </w:r>
+      <w:r>
+        <w:rPr>
+          <w:color w:val="BCBEC4"/>
+          <w:sz w:val="24"/>
+        </w:rPr>
+        <w:br/>
+        <w:t xml:space="preserve">    </w:t>
+      </w:r>
+      <w:r>
+        <w:rPr>
+          <w:color w:val="CF8E6D"/>
+          <w:sz w:val="24"/>
+        </w:rPr>
+        <w:t xml:space="preserve">public </w:t>
+      </w:r>
+      <w:r>
+        <w:rPr>
+          <w:color w:val="56A8F5"/>
+          <w:sz w:val="24"/>
+        </w:rPr>
+        <w:t>File</w:t>
+      </w:r>
+      <w:r>
+        <w:rPr>
+          <w:color w:val="BCBEC4"/>
+          <w:sz w:val="24"/>
+        </w:rPr>
+        <w:t>(String name) {</w:t>
+      </w:r>
+      <w:r>
+        <w:rPr>
+          <w:color w:val="BCBEC4"/>
+          <w:sz w:val="24"/>
+        </w:rPr>
+        <w:br/>
+        <w:t xml:space="preserve">       </w:t>
+      </w:r>
+      <w:r>
+        <w:rPr>
+          <w:color w:val="CF8E6D"/>
+          <w:sz w:val="24"/>
+        </w:rPr>
+        <w:t>this</w:t>
+      </w:r>
+      <w:r>
+        <w:rPr>
+          <w:color w:val="BCBEC4"/>
+          <w:sz w:val="24"/>
+        </w:rPr>
+        <w:t>.</w:t>
+      </w:r>
+      <w:r>
+        <w:rPr>
+          <w:color w:val="C77DBB"/>
+          <w:sz w:val="24"/>
+        </w:rPr>
+        <w:t xml:space="preserve">name </w:t>
+      </w:r>
+      <w:r>
+        <w:rPr>
+          <w:color w:val="BCBEC4"/>
+          <w:sz w:val="24"/>
+        </w:rPr>
+        <w:t>= name;</w:t>
+      </w:r>
+      <w:r>
+        <w:rPr>
+          <w:color w:val="BCBEC4"/>
+          <w:sz w:val="24"/>
+        </w:rPr>
+        <w:br/>
+        <w:t xml:space="preserve">    }</w:t>
+      </w:r>
+      <w:r>
+        <w:rPr>
+          <w:color w:val="BCBEC4"/>
+          <w:sz w:val="24"/>
+        </w:rPr>
+        <w:br/>
+      </w:r>
+      <w:r>
+        <w:rPr>
+          <w:color w:val="BCBEC4"/>
+          <w:sz w:val="24"/>
+        </w:rPr>
+        <w:br/>
+        <w:t xml:space="preserve">    </w:t>
+      </w:r>
+      <w:r>
+        <w:rPr>
+          <w:color w:val="B3AE60"/>
+          <w:sz w:val="24"/>
+        </w:rPr>
+        <w:t>@Override</w:t>
+      </w:r>
+      <w:r>
+        <w:rPr>
+          <w:color w:val="B3AE60"/>
+          <w:sz w:val="24"/>
+        </w:rPr>
+        <w:br/>
+        <w:t xml:space="preserve">    </w:t>
+      </w:r>
+      <w:r>
+        <w:rPr>
+          <w:color w:val="CF8E6D"/>
+          <w:sz w:val="24"/>
+        </w:rPr>
+        <w:t xml:space="preserve">public void </w:t>
+      </w:r>
+      <w:proofErr w:type="spellStart"/>
+      <w:r>
+        <w:rPr>
+          <w:color w:val="56A8F5"/>
+          <w:sz w:val="24"/>
+        </w:rPr>
+        <w:t>showDetails</w:t>
+      </w:r>
+      <w:proofErr w:type="spellEnd"/>
+      <w:r>
+        <w:rPr>
+          <w:color w:val="BCBEC4"/>
+          <w:sz w:val="24"/>
+        </w:rPr>
+        <w:t>() {</w:t>
+      </w:r>
+      <w:r>
+        <w:rPr>
+          <w:color w:val="BCBEC4"/>
+          <w:sz w:val="24"/>
+        </w:rPr>
+        <w:br/>
+        <w:t xml:space="preserve">       </w:t>
+      </w:r>
+      <w:proofErr w:type="spellStart"/>
+      <w:r>
+        <w:rPr>
+          <w:color w:val="BCBEC4"/>
+          <w:sz w:val="24"/>
+        </w:rPr>
+        <w:t>System.</w:t>
+      </w:r>
+      <w:r>
+        <w:rPr>
+          <w:i/>
+          <w:iCs/>
+          <w:color w:val="C77DBB"/>
+          <w:sz w:val="24"/>
+        </w:rPr>
+        <w:t>out</w:t>
+      </w:r>
+      <w:r>
+        <w:rPr>
+          <w:color w:val="BCBEC4"/>
+          <w:sz w:val="24"/>
+        </w:rPr>
+        <w:t>.println</w:t>
+      </w:r>
+      <w:proofErr w:type="spellEnd"/>
+      <w:r>
+        <w:rPr>
+          <w:color w:val="BCBEC4"/>
+          <w:sz w:val="24"/>
+        </w:rPr>
+        <w:t>(</w:t>
+      </w:r>
+      <w:r>
+        <w:rPr>
+          <w:color w:val="6AAB73"/>
+          <w:sz w:val="24"/>
+        </w:rPr>
+        <w:t xml:space="preserve">"File: " </w:t>
+      </w:r>
+      <w:r>
+        <w:rPr>
+          <w:color w:val="BCBEC4"/>
+          <w:sz w:val="24"/>
+        </w:rPr>
+        <w:t xml:space="preserve">+ </w:t>
+      </w:r>
+      <w:r>
+        <w:rPr>
+          <w:color w:val="C77DBB"/>
+          <w:sz w:val="24"/>
+        </w:rPr>
+        <w:t>name</w:t>
+      </w:r>
+      <w:r>
+        <w:rPr>
+          <w:color w:val="BCBEC4"/>
+          <w:sz w:val="24"/>
+        </w:rPr>
+        <w:t>);</w:t>
+      </w:r>
+      <w:r>
+        <w:rPr>
+          <w:color w:val="BCBEC4"/>
+          <w:sz w:val="24"/>
+        </w:rPr>
+        <w:br/>
+        <w:t xml:space="preserve">    }</w:t>
+      </w:r>
+      <w:r>
+        <w:rPr>
+          <w:color w:val="BCBEC4"/>
+          <w:sz w:val="24"/>
+        </w:rPr>
+        <w:br/>
+        <w:t>}</w:t>
+      </w:r>
+    </w:p>
+    <w:p>
+      <w:pPr>
+        <w:spacing w:after="0"/>
+        <w:rPr>
+          <w:sz w:val="44"/>
+        </w:rPr>
+      </w:pPr>
+    </w:p>
+    <w:p>
+      <w:pPr>
+        <w:spacing w:after="0"/>
+        <w:rPr>
+          <w:b/>
+          <w:sz w:val="28"/>
+        </w:rPr>
+      </w:pPr>
+      <w:r>
+        <w:rPr>
+          <w:b/>
+          <w:sz w:val="28"/>
+        </w:rPr>
+        <w:t xml:space="preserve">Step </w:t>
+      </w:r>
+      <w:r>
+        <w:rPr>
+          <w:b/>
+          <w:sz w:val="28"/>
+        </w:rPr>
+        <w:t>3</w:t>
+      </w:r>
+      <w:r>
+        <w:rPr>
+          <w:b/>
+          <w:sz w:val="28"/>
+        </w:rPr>
+        <w:t xml:space="preserve">: Implement </w:t>
+      </w:r>
+      <w:r>
+        <w:rPr>
+          <w:b/>
+          <w:sz w:val="28"/>
+        </w:rPr>
+        <w:t xml:space="preserve">Composite </w:t>
+      </w:r>
+      <w:proofErr w:type="gramStart"/>
+      <w:r>
+        <w:rPr>
+          <w:b/>
+          <w:sz w:val="28"/>
+        </w:rPr>
+        <w:t>Class(</w:t>
+      </w:r>
+      <w:proofErr w:type="gramEnd"/>
+      <w:r>
+        <w:rPr>
+          <w:b/>
+          <w:sz w:val="28"/>
+        </w:rPr>
+        <w:t>Folder)</w:t>
+      </w:r>
+    </w:p>
+    <w:p>
+      <w:pPr>
+        <w:pStyle w:val="HTMLPreformatted"/>
+        <w:shd w:val="clear" w:color="auto" w:fill="1E1F22"/>
+        <w:rPr>
+          <w:color w:val="BCBEC4"/>
+          <w:sz w:val="24"/>
+        </w:rPr>
+      </w:pPr>
+      <w:r>
+        <w:rPr>
+          <w:color w:val="CF8E6D"/>
+          <w:sz w:val="24"/>
+        </w:rPr>
+        <w:t xml:space="preserve">import </w:t>
+      </w:r>
+      <w:proofErr w:type="spellStart"/>
+      <w:r>
+        <w:rPr>
+          <w:color w:val="BCBEC4"/>
+          <w:sz w:val="24"/>
+        </w:rPr>
+        <w:t>java.util.ArrayList</w:t>
+      </w:r>
+      <w:proofErr w:type="spellEnd"/>
+      <w:r>
+        <w:rPr>
+          <w:color w:val="BCBEC4"/>
+          <w:sz w:val="24"/>
+        </w:rPr>
+        <w:t>;</w:t>
+      </w:r>
+      <w:r>
+        <w:rPr>
+          <w:color w:val="BCBEC4"/>
+          <w:sz w:val="24"/>
+        </w:rPr>
+        <w:br/>
+      </w:r>
+      <w:r>
+        <w:rPr>
+          <w:color w:val="CF8E6D"/>
+          <w:sz w:val="24"/>
+        </w:rPr>
+        <w:t xml:space="preserve">import </w:t>
+      </w:r>
+      <w:proofErr w:type="spellStart"/>
+      <w:r>
+        <w:rPr>
+          <w:color w:val="BCBEC4"/>
+          <w:sz w:val="24"/>
+        </w:rPr>
+        <w:t>java.util.List</w:t>
+      </w:r>
+      <w:proofErr w:type="spellEnd"/>
+      <w:r>
+        <w:rPr>
+          <w:color w:val="BCBEC4"/>
+          <w:sz w:val="24"/>
+        </w:rPr>
+        <w:t>;</w:t>
+      </w:r>
+      <w:r>
+        <w:rPr>
+          <w:color w:val="BCBEC4"/>
+          <w:sz w:val="24"/>
+        </w:rPr>
+        <w:br/>
+      </w:r>
+      <w:r>
+        <w:rPr>
+          <w:color w:val="BCBEC4"/>
+          <w:sz w:val="24"/>
+        </w:rPr>
+        <w:br/>
+      </w:r>
+      <w:r>
+        <w:rPr>
+          <w:color w:val="7A7E85"/>
+          <w:sz w:val="24"/>
+        </w:rPr>
+        <w:t>// Composite: Folder (can contain files and other folders)</w:t>
+      </w:r>
+      <w:r>
+        <w:rPr>
+          <w:color w:val="7A7E85"/>
+          <w:sz w:val="24"/>
+        </w:rPr>
+        <w:br/>
+      </w:r>
+      <w:r>
+        <w:rPr>
+          <w:color w:val="CF8E6D"/>
+          <w:sz w:val="24"/>
+        </w:rPr>
+        <w:t xml:space="preserve">class </w:t>
+      </w:r>
+      <w:r>
+        <w:rPr>
+          <w:color w:val="BCBEC4"/>
+          <w:sz w:val="24"/>
+        </w:rPr>
+        <w:t xml:space="preserve">Folder </w:t>
+      </w:r>
+      <w:r>
+        <w:rPr>
+          <w:color w:val="CF8E6D"/>
+          <w:sz w:val="24"/>
+        </w:rPr>
+        <w:t xml:space="preserve">implements </w:t>
+      </w:r>
+      <w:proofErr w:type="spellStart"/>
+      <w:r>
+        <w:rPr>
+          <w:color w:val="BCBEC4"/>
+          <w:sz w:val="24"/>
+        </w:rPr>
+        <w:t>FileSystemComponent</w:t>
+      </w:r>
+      <w:proofErr w:type="spellEnd"/>
+      <w:r>
+        <w:rPr>
+          <w:color w:val="BCBEC4"/>
+          <w:sz w:val="24"/>
+        </w:rPr>
+        <w:t xml:space="preserve"> {</w:t>
+      </w:r>
+      <w:r>
+        <w:rPr>
+          <w:color w:val="BCBEC4"/>
+          <w:sz w:val="24"/>
+        </w:rPr>
+        <w:br/>
+        <w:t xml:space="preserve">    </w:t>
+      </w:r>
+      <w:r>
+        <w:rPr>
+          <w:color w:val="CF8E6D"/>
+          <w:sz w:val="24"/>
+        </w:rPr>
+        <w:t xml:space="preserve">private </w:t>
+      </w:r>
+      <w:r>
+        <w:rPr>
+          <w:color w:val="BCBEC4"/>
+          <w:sz w:val="24"/>
+        </w:rPr>
+        <w:t xml:space="preserve">String </w:t>
+      </w:r>
+      <w:r>
+        <w:rPr>
+          <w:color w:val="C77DBB"/>
+          <w:sz w:val="24"/>
+        </w:rPr>
+        <w:t>name</w:t>
+      </w:r>
+      <w:r>
+        <w:rPr>
+          <w:color w:val="BCBEC4"/>
+          <w:sz w:val="24"/>
+        </w:rPr>
+        <w:t>;</w:t>
+      </w:r>
+      <w:r>
+        <w:rPr>
+          <w:color w:val="BCBEC4"/>
+          <w:sz w:val="24"/>
+        </w:rPr>
+        <w:br/>
+        <w:t xml:space="preserve">    </w:t>
+      </w:r>
+      <w:r>
+        <w:rPr>
+          <w:color w:val="CF8E6D"/>
+          <w:sz w:val="24"/>
+        </w:rPr>
+        <w:t xml:space="preserve">private </w:t>
+      </w:r>
+      <w:r>
+        <w:rPr>
+          <w:color w:val="BCBEC4"/>
+          <w:sz w:val="24"/>
+        </w:rPr>
+        <w:t>List&lt;</w:t>
+      </w:r>
+      <w:proofErr w:type="spellStart"/>
+      <w:r>
+        <w:rPr>
+          <w:color w:val="BCBEC4"/>
+          <w:sz w:val="24"/>
+        </w:rPr>
+        <w:t>FileSystemComponent</w:t>
+      </w:r>
+      <w:proofErr w:type="spellEnd"/>
+      <w:r>
+        <w:rPr>
+          <w:color w:val="BCBEC4"/>
+          <w:sz w:val="24"/>
+        </w:rPr>
+        <w:t xml:space="preserve">&gt; </w:t>
+      </w:r>
+      <w:r>
+        <w:rPr>
+          <w:color w:val="C77DBB"/>
+          <w:sz w:val="24"/>
+        </w:rPr>
+        <w:t xml:space="preserve">components </w:t>
+      </w:r>
+      <w:r>
+        <w:rPr>
+          <w:color w:val="BCBEC4"/>
+          <w:sz w:val="24"/>
+        </w:rPr>
+        <w:t xml:space="preserve">= </w:t>
+      </w:r>
+      <w:r>
+        <w:rPr>
+          <w:color w:val="CF8E6D"/>
+          <w:sz w:val="24"/>
+        </w:rPr>
+        <w:t xml:space="preserve">new </w:t>
+      </w:r>
+      <w:proofErr w:type="spellStart"/>
+      <w:r>
+        <w:rPr>
+          <w:color w:val="BCBEC4"/>
+          <w:sz w:val="24"/>
+        </w:rPr>
+        <w:t>ArrayList</w:t>
+      </w:r>
+      <w:proofErr w:type="spellEnd"/>
+      <w:r>
+        <w:rPr>
+          <w:color w:val="BCBEC4"/>
+          <w:sz w:val="24"/>
+        </w:rPr>
+        <w:t>&lt;&gt;();</w:t>
+      </w:r>
+      <w:r>
+        <w:rPr>
+          <w:color w:val="BCBEC4"/>
+          <w:sz w:val="24"/>
+        </w:rPr>
+        <w:br/>
+      </w:r>
+      <w:r>
+        <w:rPr>
+          <w:color w:val="BCBEC4"/>
+          <w:sz w:val="24"/>
+        </w:rPr>
+        <w:br/>
+        <w:t xml:space="preserve">    </w:t>
+      </w:r>
+      <w:r>
+        <w:rPr>
+          <w:color w:val="CF8E6D"/>
+          <w:sz w:val="24"/>
+        </w:rPr>
+        <w:t xml:space="preserve">public </w:t>
+      </w:r>
+      <w:r>
+        <w:rPr>
+          <w:color w:val="56A8F5"/>
+          <w:sz w:val="24"/>
+        </w:rPr>
+        <w:t>Folder</w:t>
+      </w:r>
+      <w:r>
+        <w:rPr>
+          <w:color w:val="BCBEC4"/>
+          <w:sz w:val="24"/>
+        </w:rPr>
+        <w:t>(String name) {</w:t>
+      </w:r>
+      <w:r>
+        <w:rPr>
+          <w:color w:val="BCBEC4"/>
+          <w:sz w:val="24"/>
+        </w:rPr>
+        <w:br/>
+        <w:t xml:space="preserve">       </w:t>
+      </w:r>
+      <w:r>
+        <w:rPr>
+          <w:color w:val="CF8E6D"/>
+          <w:sz w:val="24"/>
+        </w:rPr>
+        <w:t>this</w:t>
+      </w:r>
+      <w:r>
+        <w:rPr>
+          <w:color w:val="BCBEC4"/>
+          <w:sz w:val="24"/>
+        </w:rPr>
+        <w:t>.</w:t>
+      </w:r>
+      <w:r>
+        <w:rPr>
+          <w:color w:val="C77DBB"/>
+          <w:sz w:val="24"/>
+        </w:rPr>
+        <w:t xml:space="preserve">name </w:t>
+      </w:r>
+      <w:r>
+        <w:rPr>
+          <w:color w:val="BCBEC4"/>
+          <w:sz w:val="24"/>
+        </w:rPr>
+        <w:t>= name;</w:t>
+      </w:r>
+      <w:r>
+        <w:rPr>
+          <w:color w:val="BCBEC4"/>
+          <w:sz w:val="24"/>
+        </w:rPr>
+        <w:br/>
+        <w:t xml:space="preserve">    }</w:t>
+      </w:r>
+      <w:r>
+        <w:rPr>
+          <w:color w:val="BCBEC4"/>
+          <w:sz w:val="24"/>
+        </w:rPr>
+        <w:br/>
+      </w:r>
+      <w:r>
+        <w:rPr>
+          <w:color w:val="BCBEC4"/>
+          <w:sz w:val="24"/>
+        </w:rPr>
+        <w:br/>
+        <w:t xml:space="preserve">    </w:t>
+      </w:r>
+      <w:r>
+        <w:rPr>
+          <w:color w:val="CF8E6D"/>
+          <w:sz w:val="24"/>
+        </w:rPr>
+        <w:t xml:space="preserve">public void </w:t>
+      </w:r>
+      <w:proofErr w:type="spellStart"/>
+      <w:r>
+        <w:rPr>
+          <w:color w:val="56A8F5"/>
+          <w:sz w:val="24"/>
+        </w:rPr>
+        <w:t>addComponent</w:t>
+      </w:r>
+      <w:proofErr w:type="spellEnd"/>
+      <w:r>
+        <w:rPr>
+          <w:color w:val="BCBEC4"/>
+          <w:sz w:val="24"/>
+        </w:rPr>
+        <w:t>(</w:t>
+      </w:r>
+      <w:proofErr w:type="spellStart"/>
+      <w:r>
+        <w:rPr>
+          <w:color w:val="BCBEC4"/>
+          <w:sz w:val="24"/>
+        </w:rPr>
+        <w:t>FileSystemComponent</w:t>
+      </w:r>
+      <w:proofErr w:type="spellEnd"/>
+      <w:r>
+        <w:rPr>
+          <w:color w:val="BCBEC4"/>
+          <w:sz w:val="24"/>
+        </w:rPr>
+        <w:t xml:space="preserve"> component) {</w:t>
+      </w:r>
+      <w:r>
+        <w:rPr>
+          <w:color w:val="BCBEC4"/>
+          <w:sz w:val="24"/>
+        </w:rPr>
+        <w:br/>
+        <w:t xml:space="preserve">       </w:t>
+      </w:r>
+      <w:proofErr w:type="spellStart"/>
+      <w:r>
+        <w:rPr>
+          <w:color w:val="C77DBB"/>
+          <w:sz w:val="24"/>
+        </w:rPr>
+        <w:t>components</w:t>
+      </w:r>
+      <w:r>
+        <w:rPr>
+          <w:color w:val="BCBEC4"/>
+          <w:sz w:val="24"/>
+        </w:rPr>
+        <w:t>.add</w:t>
+      </w:r>
+      <w:proofErr w:type="spellEnd"/>
+      <w:r>
+        <w:rPr>
+          <w:color w:val="BCBEC4"/>
+          <w:sz w:val="24"/>
+        </w:rPr>
+        <w:t>(component);</w:t>
+      </w:r>
+      <w:r>
+        <w:rPr>
+          <w:color w:val="BCBEC4"/>
+          <w:sz w:val="24"/>
+        </w:rPr>
+        <w:br/>
+        <w:t xml:space="preserve">    }</w:t>
+      </w:r>
+      <w:r>
+        <w:rPr>
+          <w:color w:val="BCBEC4"/>
+          <w:sz w:val="24"/>
+        </w:rPr>
+        <w:br/>
+      </w:r>
+      <w:r>
+        <w:rPr>
+          <w:color w:val="BCBEC4"/>
+          <w:sz w:val="24"/>
+        </w:rPr>
+        <w:br/>
+        <w:t xml:space="preserve">    </w:t>
+      </w:r>
+      <w:r>
+        <w:rPr>
+          <w:color w:val="B3AE60"/>
+          <w:sz w:val="24"/>
+        </w:rPr>
+        <w:t>@Override</w:t>
+      </w:r>
+      <w:r>
+        <w:rPr>
+          <w:color w:val="B3AE60"/>
+          <w:sz w:val="24"/>
+        </w:rPr>
+        <w:t xml:space="preserve"> </w:t>
+      </w:r>
+      <w:r>
+        <w:rPr>
+          <w:color w:val="B3AE60"/>
+          <w:sz w:val="24"/>
+        </w:rPr>
+        <w:br/>
+        <w:t xml:space="preserve">    </w:t>
+      </w:r>
+      <w:r>
+        <w:rPr>
+          <w:color w:val="CF8E6D"/>
+          <w:sz w:val="24"/>
+        </w:rPr>
+        <w:t xml:space="preserve">public void </w:t>
+      </w:r>
+      <w:proofErr w:type="spellStart"/>
+      <w:r>
+        <w:rPr>
+          <w:color w:val="56A8F5"/>
+          <w:sz w:val="24"/>
+        </w:rPr>
+        <w:t>showDetails</w:t>
+      </w:r>
+      <w:proofErr w:type="spellEnd"/>
+      <w:r>
+        <w:rPr>
+          <w:color w:val="BCBEC4"/>
+          <w:sz w:val="24"/>
+        </w:rPr>
+        <w:t>() {</w:t>
+      </w:r>
+      <w:r>
+        <w:rPr>
+          <w:color w:val="BCBEC4"/>
+          <w:sz w:val="24"/>
+        </w:rPr>
+        <w:t xml:space="preserve">  </w:t>
+      </w:r>
+      <w:r>
+        <w:rPr>
+          <w:color w:val="7A7E85"/>
+          <w:sz w:val="24"/>
+        </w:rPr>
+        <w:t>// DFS (recursive function)</w:t>
+      </w:r>
+      <w:r>
+        <w:rPr>
+          <w:color w:val="BCBEC4"/>
+          <w:sz w:val="24"/>
+        </w:rPr>
+        <w:br/>
+        <w:t xml:space="preserve">       </w:t>
+      </w:r>
+      <w:proofErr w:type="spellStart"/>
+      <w:r>
+        <w:rPr>
+          <w:color w:val="BCBEC4"/>
+          <w:sz w:val="24"/>
+        </w:rPr>
+        <w:t>System.</w:t>
+      </w:r>
+      <w:r>
+        <w:rPr>
+          <w:i/>
+          <w:iCs/>
+          <w:color w:val="C77DBB"/>
+          <w:sz w:val="24"/>
+        </w:rPr>
+        <w:t>out</w:t>
+      </w:r>
+      <w:r>
+        <w:rPr>
+          <w:color w:val="BCBEC4"/>
+          <w:sz w:val="24"/>
+        </w:rPr>
+        <w:t>.println</w:t>
+      </w:r>
+      <w:proofErr w:type="spellEnd"/>
+      <w:r>
+        <w:rPr>
+          <w:color w:val="BCBEC4"/>
+          <w:sz w:val="24"/>
+        </w:rPr>
+        <w:t>(</w:t>
+      </w:r>
+      <w:r>
+        <w:rPr>
+          <w:color w:val="6AAB73"/>
+          <w:sz w:val="24"/>
+        </w:rPr>
+        <w:t xml:space="preserve">"Folder: " </w:t>
+      </w:r>
+      <w:r>
+        <w:rPr>
+          <w:color w:val="BCBEC4"/>
+          <w:sz w:val="24"/>
+        </w:rPr>
+        <w:t xml:space="preserve">+ </w:t>
+      </w:r>
+      <w:r>
+        <w:rPr>
+          <w:color w:val="C77DBB"/>
+          <w:sz w:val="24"/>
+        </w:rPr>
+        <w:t>name</w:t>
+      </w:r>
+      <w:r>
+        <w:rPr>
+          <w:color w:val="BCBEC4"/>
+          <w:sz w:val="24"/>
+        </w:rPr>
+        <w:t>);</w:t>
+      </w:r>
+      <w:r>
+        <w:rPr>
+          <w:color w:val="BCBEC4"/>
+          <w:sz w:val="24"/>
+        </w:rPr>
+        <w:br/>
+        <w:t xml:space="preserve">       </w:t>
+      </w:r>
+      <w:r>
+        <w:rPr>
+          <w:color w:val="CF8E6D"/>
+          <w:sz w:val="24"/>
+        </w:rPr>
+        <w:t xml:space="preserve">for </w:t>
+      </w:r>
+      <w:r>
+        <w:rPr>
+          <w:color w:val="BCBEC4"/>
+          <w:sz w:val="24"/>
+        </w:rPr>
+        <w:t>(</w:t>
+      </w:r>
+      <w:proofErr w:type="spellStart"/>
+      <w:r>
+        <w:rPr>
+          <w:color w:val="BCBEC4"/>
+          <w:sz w:val="24"/>
+        </w:rPr>
+        <w:t>FileSystemComponent</w:t>
+      </w:r>
+      <w:proofErr w:type="spellEnd"/>
+      <w:r>
+        <w:rPr>
+          <w:color w:val="BCBEC4"/>
+          <w:sz w:val="24"/>
+        </w:rPr>
+        <w:t xml:space="preserve"> component : </w:t>
+      </w:r>
+      <w:r>
+        <w:rPr>
+          <w:color w:val="C77DBB"/>
+          <w:sz w:val="24"/>
+        </w:rPr>
+        <w:t>components</w:t>
+      </w:r>
+      <w:r>
+        <w:rPr>
+          <w:color w:val="BCBEC4"/>
+          <w:sz w:val="24"/>
+        </w:rPr>
+        <w:t>) {</w:t>
+      </w:r>
+      <w:r>
+        <w:rPr>
+          <w:color w:val="BCBEC4"/>
+          <w:sz w:val="24"/>
+        </w:rPr>
+        <w:br/>
+        <w:t xml:space="preserve">          </w:t>
+      </w:r>
+      <w:proofErr w:type="spellStart"/>
+      <w:r>
+        <w:rPr>
+          <w:color w:val="BCBEC4"/>
+          <w:sz w:val="24"/>
+        </w:rPr>
+        <w:t>component.showDetails</w:t>
+      </w:r>
+      <w:proofErr w:type="spellEnd"/>
+      <w:r>
+        <w:rPr>
+          <w:color w:val="BCBEC4"/>
+          <w:sz w:val="24"/>
+        </w:rPr>
+        <w:t>();</w:t>
+      </w:r>
+      <w:r>
+        <w:rPr>
+          <w:color w:val="BCBEC4"/>
+          <w:sz w:val="24"/>
+        </w:rPr>
+        <w:br/>
+        <w:t xml:space="preserve">       }</w:t>
+      </w:r>
+      <w:r>
+        <w:rPr>
+          <w:color w:val="BCBEC4"/>
+          <w:sz w:val="24"/>
+        </w:rPr>
+        <w:br/>
+        <w:t xml:space="preserve">    }</w:t>
+      </w:r>
+      <w:r>
+        <w:rPr>
+          <w:color w:val="BCBEC4"/>
+          <w:sz w:val="24"/>
+        </w:rPr>
+        <w:br/>
+        <w:t>}</w:t>
+      </w:r>
+    </w:p>
+    <w:p>
+      <w:pPr>
+        <w:spacing w:after="0"/>
+        <w:rPr>
+          <w:b/>
+          <w:sz w:val="28"/>
+        </w:rPr>
+      </w:pPr>
+    </w:p>
+    <w:p>
+      <w:pPr>
+        <w:spacing w:after="0"/>
+        <w:rPr>
+          <w:b/>
+          <w:sz w:val="28"/>
+        </w:rPr>
+      </w:pPr>
+      <w:r>
+        <w:rPr>
+          <w:b/>
+          <w:sz w:val="28"/>
+        </w:rPr>
+        <w:lastRenderedPageBreak/>
+        <w:t xml:space="preserve">Step </w:t>
+      </w:r>
+      <w:r>
+        <w:rPr>
+          <w:b/>
+          <w:sz w:val="28"/>
+        </w:rPr>
+        <w:t>4</w:t>
+      </w:r>
+      <w:r>
+        <w:rPr>
+          <w:b/>
+          <w:sz w:val="28"/>
+        </w:rPr>
+        <w:t xml:space="preserve">: </w:t>
+      </w:r>
+      <w:r>
+        <w:rPr>
+          <w:b/>
+          <w:sz w:val="28"/>
+        </w:rPr>
+        <w:t>Client Code</w:t>
+      </w:r>
+    </w:p>
+    <w:p>
+      <w:pPr>
+        <w:spacing w:after="0"/>
+        <w:rPr>
+          <w:sz w:val="28"/>
+        </w:rPr>
+      </w:pPr>
+    </w:p>
+    <w:p>
+      <w:pPr>
+        <w:pStyle w:val="HTMLPreformatted"/>
+        <w:shd w:val="clear" w:color="auto" w:fill="1E1F22"/>
+        <w:rPr>
+          <w:color w:val="BCBEC4"/>
+          <w:sz w:val="24"/>
+        </w:rPr>
+      </w:pPr>
+      <w:r>
+        <w:rPr>
+          <w:color w:val="CF8E6D"/>
+          <w:sz w:val="24"/>
+        </w:rPr>
+        <w:t xml:space="preserve">public class </w:t>
+      </w:r>
+      <w:proofErr w:type="spellStart"/>
+      <w:r>
+        <w:rPr>
+          <w:color w:val="BCBEC4"/>
+          <w:sz w:val="24"/>
+        </w:rPr>
+        <w:t>CompositePatternDemo</w:t>
+      </w:r>
+      <w:proofErr w:type="spellEnd"/>
+      <w:r>
+        <w:rPr>
+          <w:color w:val="BCBEC4"/>
+          <w:sz w:val="24"/>
+        </w:rPr>
+        <w:t xml:space="preserve"> {</w:t>
+      </w:r>
+      <w:r>
+        <w:rPr>
+          <w:color w:val="BCBEC4"/>
+          <w:sz w:val="24"/>
+        </w:rPr>
+        <w:br/>
+        <w:t xml:space="preserve">    </w:t>
+      </w:r>
+      <w:r>
+        <w:rPr>
+          <w:color w:val="CF8E6D"/>
+          <w:sz w:val="24"/>
+        </w:rPr>
+        <w:t xml:space="preserve">public static void </w:t>
+      </w:r>
+      <w:r>
+        <w:rPr>
+          <w:color w:val="56A8F5"/>
+          <w:sz w:val="24"/>
+        </w:rPr>
+        <w:t>main</w:t>
+      </w:r>
+      <w:r>
+        <w:rPr>
+          <w:color w:val="BCBEC4"/>
+          <w:sz w:val="24"/>
+        </w:rPr>
+        <w:t xml:space="preserve">(String[] </w:t>
+      </w:r>
+      <w:proofErr w:type="spellStart"/>
+      <w:r>
+        <w:rPr>
+          <w:color w:val="BCBEC4"/>
+          <w:sz w:val="24"/>
+        </w:rPr>
+        <w:t>args</w:t>
+      </w:r>
+      <w:proofErr w:type="spellEnd"/>
+      <w:r>
+        <w:rPr>
+          <w:color w:val="BCBEC4"/>
+          <w:sz w:val="24"/>
+        </w:rPr>
+        <w:t>) {</w:t>
+      </w:r>
+      <w:r>
+        <w:rPr>
+          <w:color w:val="BCBEC4"/>
+          <w:sz w:val="24"/>
+        </w:rPr>
+        <w:br/>
+        <w:t xml:space="preserve">       </w:t>
+      </w:r>
+      <w:proofErr w:type="spellStart"/>
+      <w:r>
+        <w:rPr>
+          <w:color w:val="BCBEC4"/>
+          <w:sz w:val="24"/>
+        </w:rPr>
+        <w:t>FileSystemComponent</w:t>
+      </w:r>
+      <w:proofErr w:type="spellEnd"/>
+      <w:r>
+        <w:rPr>
+          <w:color w:val="BCBEC4"/>
+          <w:sz w:val="24"/>
+        </w:rPr>
+        <w:t xml:space="preserve"> file1 = </w:t>
+      </w:r>
+      <w:r>
+        <w:rPr>
+          <w:color w:val="CF8E6D"/>
+          <w:sz w:val="24"/>
+        </w:rPr>
+        <w:t xml:space="preserve">new </w:t>
+      </w:r>
+      <w:r>
+        <w:rPr>
+          <w:color w:val="BCBEC4"/>
+          <w:sz w:val="24"/>
+        </w:rPr>
+        <w:t>File(</w:t>
+      </w:r>
+      <w:r>
+        <w:rPr>
+          <w:color w:val="6AAB73"/>
+          <w:sz w:val="24"/>
+        </w:rPr>
+        <w:t>"document.txt"</w:t>
+      </w:r>
+      <w:r>
+        <w:rPr>
+          <w:color w:val="BCBEC4"/>
+          <w:sz w:val="24"/>
+        </w:rPr>
+        <w:t>);</w:t>
+      </w:r>
+      <w:r>
+        <w:rPr>
+          <w:color w:val="BCBEC4"/>
+          <w:sz w:val="24"/>
+        </w:rPr>
+        <w:br/>
+        <w:t xml:space="preserve">       </w:t>
+      </w:r>
+      <w:proofErr w:type="spellStart"/>
+      <w:r>
+        <w:rPr>
+          <w:color w:val="BCBEC4"/>
+          <w:sz w:val="24"/>
+        </w:rPr>
+        <w:t>FileSystemComponent</w:t>
+      </w:r>
+      <w:proofErr w:type="spellEnd"/>
+      <w:r>
+        <w:rPr>
+          <w:color w:val="BCBEC4"/>
+          <w:sz w:val="24"/>
+        </w:rPr>
+        <w:t xml:space="preserve"> file2 = </w:t>
+      </w:r>
+      <w:r>
+        <w:rPr>
+          <w:color w:val="CF8E6D"/>
+          <w:sz w:val="24"/>
+        </w:rPr>
+        <w:t xml:space="preserve">new </w:t>
+      </w:r>
+      <w:r>
+        <w:rPr>
+          <w:color w:val="BCBEC4"/>
+          <w:sz w:val="24"/>
+        </w:rPr>
+        <w:t>File(</w:t>
+      </w:r>
+      <w:r>
+        <w:rPr>
+          <w:color w:val="6AAB73"/>
+          <w:sz w:val="24"/>
+        </w:rPr>
+        <w:t>"photo.jpg"</w:t>
+      </w:r>
+      <w:r>
+        <w:rPr>
+          <w:color w:val="BCBEC4"/>
+          <w:sz w:val="24"/>
+        </w:rPr>
+        <w:t>);</w:t>
+      </w:r>
+      <w:r>
+        <w:rPr>
+          <w:color w:val="BCBEC4"/>
+          <w:sz w:val="24"/>
+        </w:rPr>
+        <w:br/>
+      </w:r>
+      <w:r>
+        <w:rPr>
+          <w:color w:val="BCBEC4"/>
+          <w:sz w:val="24"/>
+        </w:rPr>
+        <w:br/>
+        <w:t xml:space="preserve">       Folder folder1 = </w:t>
+      </w:r>
+      <w:r>
+        <w:rPr>
+          <w:color w:val="CF8E6D"/>
+          <w:sz w:val="24"/>
+        </w:rPr>
+        <w:t xml:space="preserve">new </w:t>
+      </w:r>
+      <w:r>
+        <w:rPr>
+          <w:color w:val="BCBEC4"/>
+          <w:sz w:val="24"/>
+        </w:rPr>
+        <w:t>Folder(</w:t>
+      </w:r>
+      <w:r>
+        <w:rPr>
+          <w:color w:val="6AAB73"/>
+          <w:sz w:val="24"/>
+        </w:rPr>
+        <w:t>"My Documents"</w:t>
+      </w:r>
+      <w:r>
+        <w:rPr>
+          <w:color w:val="BCBEC4"/>
+          <w:sz w:val="24"/>
+        </w:rPr>
+        <w:t>);</w:t>
+      </w:r>
+      <w:r>
+        <w:rPr>
+          <w:color w:val="BCBEC4"/>
+          <w:sz w:val="24"/>
+        </w:rPr>
+        <w:br/>
+        <w:t xml:space="preserve">       folder1.addComponent(file1);</w:t>
+      </w:r>
+      <w:r>
+        <w:rPr>
+          <w:color w:val="BCBEC4"/>
+          <w:sz w:val="24"/>
+        </w:rPr>
+        <w:br/>
+        <w:t xml:space="preserve">       folder1.addComponent(file2);</w:t>
+      </w:r>
+      <w:r>
+        <w:rPr>
+          <w:color w:val="BCBEC4"/>
+          <w:sz w:val="24"/>
+        </w:rPr>
+        <w:br/>
+      </w:r>
+      <w:r>
+        <w:rPr>
+          <w:color w:val="BCBEC4"/>
+          <w:sz w:val="24"/>
+        </w:rPr>
+        <w:br/>
+        <w:t xml:space="preserve">       </w:t>
+      </w:r>
+      <w:proofErr w:type="spellStart"/>
+      <w:r>
+        <w:rPr>
+          <w:color w:val="BCBEC4"/>
+          <w:sz w:val="24"/>
+        </w:rPr>
+        <w:t>FileSystemComponent</w:t>
+      </w:r>
+      <w:proofErr w:type="spellEnd"/>
+      <w:r>
+        <w:rPr>
+          <w:color w:val="BCBEC4"/>
+          <w:sz w:val="24"/>
+        </w:rPr>
+        <w:t xml:space="preserve"> file3 = </w:t>
+      </w:r>
+      <w:r>
+        <w:rPr>
+          <w:color w:val="CF8E6D"/>
+          <w:sz w:val="24"/>
+        </w:rPr>
+        <w:t xml:space="preserve">new </w:t>
+      </w:r>
+      <w:r>
+        <w:rPr>
+          <w:color w:val="BCBEC4"/>
+          <w:sz w:val="24"/>
+        </w:rPr>
+        <w:t>File(</w:t>
+      </w:r>
+      <w:r>
+        <w:rPr>
+          <w:color w:val="6AAB73"/>
+          <w:sz w:val="24"/>
+        </w:rPr>
+        <w:t>"notes.txt"</w:t>
+      </w:r>
+      <w:r>
+        <w:rPr>
+          <w:color w:val="BCBEC4"/>
+          <w:sz w:val="24"/>
+        </w:rPr>
+        <w:t>);</w:t>
+      </w:r>
+      <w:r>
+        <w:rPr>
+          <w:color w:val="BCBEC4"/>
+          <w:sz w:val="24"/>
+        </w:rPr>
+        <w:br/>
+      </w:r>
+      <w:r>
+        <w:rPr>
+          <w:color w:val="BCBEC4"/>
+          <w:sz w:val="24"/>
+        </w:rPr>
+        <w:br/>
+        <w:t xml:space="preserve">       Folder </w:t>
+      </w:r>
+      <w:proofErr w:type="spellStart"/>
+      <w:r>
+        <w:rPr>
+          <w:color w:val="BCBEC4"/>
+          <w:sz w:val="24"/>
+        </w:rPr>
+        <w:t>rootFolder</w:t>
+      </w:r>
+      <w:proofErr w:type="spellEnd"/>
+      <w:r>
+        <w:rPr>
+          <w:color w:val="BCBEC4"/>
+          <w:sz w:val="24"/>
+        </w:rPr>
+        <w:t xml:space="preserve"> = </w:t>
+      </w:r>
+      <w:r>
+        <w:rPr>
+          <w:color w:val="CF8E6D"/>
+          <w:sz w:val="24"/>
+        </w:rPr>
+        <w:t xml:space="preserve">new </w:t>
+      </w:r>
+      <w:r>
+        <w:rPr>
+          <w:color w:val="BCBEC4"/>
+          <w:sz w:val="24"/>
+        </w:rPr>
+        <w:t>Folder(</w:t>
+      </w:r>
+      <w:r>
+        <w:rPr>
+          <w:color w:val="6AAB73"/>
+          <w:sz w:val="24"/>
+        </w:rPr>
+        <w:t>"Root"</w:t>
+      </w:r>
+      <w:r>
+        <w:rPr>
+          <w:color w:val="BCBEC4"/>
+          <w:sz w:val="24"/>
+        </w:rPr>
+        <w:t>);</w:t>
+      </w:r>
+      <w:r>
+        <w:rPr>
+          <w:color w:val="BCBEC4"/>
+          <w:sz w:val="24"/>
+        </w:rPr>
+        <w:br/>
+        <w:t xml:space="preserve">       </w:t>
+      </w:r>
+      <w:proofErr w:type="spellStart"/>
+      <w:r>
+        <w:rPr>
+          <w:color w:val="BCBEC4"/>
+          <w:sz w:val="24"/>
+        </w:rPr>
+        <w:t>rootFolder.addComponent</w:t>
+      </w:r>
+      <w:proofErr w:type="spellEnd"/>
+      <w:r>
+        <w:rPr>
+          <w:color w:val="BCBEC4"/>
+          <w:sz w:val="24"/>
+        </w:rPr>
+        <w:t>(folder1);</w:t>
+      </w:r>
+      <w:r>
+        <w:rPr>
+          <w:color w:val="BCBEC4"/>
+          <w:sz w:val="24"/>
+        </w:rPr>
+        <w:br/>
+        <w:t xml:space="preserve">       </w:t>
+      </w:r>
+      <w:proofErr w:type="spellStart"/>
+      <w:r>
+        <w:rPr>
+          <w:color w:val="BCBEC4"/>
+          <w:sz w:val="24"/>
+        </w:rPr>
+        <w:t>rootFolder.addComponent</w:t>
+      </w:r>
+      <w:proofErr w:type="spellEnd"/>
+      <w:r>
+        <w:rPr>
+          <w:color w:val="BCBEC4"/>
+          <w:sz w:val="24"/>
+        </w:rPr>
+        <w:t>(file3);</w:t>
+      </w:r>
+      <w:r>
+        <w:rPr>
+          <w:color w:val="BCBEC4"/>
+          <w:sz w:val="24"/>
+        </w:rPr>
+        <w:br/>
+      </w:r>
+      <w:r>
+        <w:rPr>
+          <w:color w:val="BCBEC4"/>
+          <w:sz w:val="24"/>
+        </w:rPr>
+        <w:br/>
+        <w:t xml:space="preserve">       </w:t>
+      </w:r>
+      <w:proofErr w:type="spellStart"/>
+      <w:r>
+        <w:rPr>
+          <w:color w:val="BCBEC4"/>
+          <w:sz w:val="24"/>
+        </w:rPr>
+        <w:t>rootFolder.showDetails</w:t>
+      </w:r>
+      <w:proofErr w:type="spellEnd"/>
+      <w:r>
+        <w:rPr>
+          <w:color w:val="BCBEC4"/>
+          <w:sz w:val="24"/>
+        </w:rPr>
+        <w:t>();</w:t>
+      </w:r>
+      <w:r>
+        <w:rPr>
+          <w:color w:val="BCBEC4"/>
+          <w:sz w:val="24"/>
+        </w:rPr>
+        <w:br/>
+        <w:t xml:space="preserve">    }</w:t>
+      </w:r>
+      <w:r>
+        <w:rPr>
+          <w:color w:val="BCBEC4"/>
+          <w:sz w:val="24"/>
+        </w:rPr>
+        <w:br/>
+        <w:t>}</w:t>
+      </w:r>
+    </w:p>
+    <w:p>
+      <w:pPr>
+        <w:spacing w:after="0"/>
+        <w:rPr>
+          <w:sz w:val="28"/>
+        </w:rPr>
+      </w:pPr>
+    </w:p>
+    <w:p>
+      <w:pPr>
+        <w:spacing w:after="0"/>
+        <w:rPr>
+          <w:sz w:val="28"/>
+        </w:rPr>
+      </w:pPr>
+    </w:p>
+    <w:p>
+      <w:pPr>
+        <w:spacing w:after="0"/>
+        <w:rPr>
+          <w:b/>
+          <w:sz w:val="28"/>
+        </w:rPr>
+      </w:pPr>
+      <w:r>
+        <w:rPr>
+          <w:b/>
+          <w:sz w:val="28"/>
+        </w:rPr>
+        <w:t>Output:</w:t>
+      </w:r>
+    </w:p>
+    <w:p>
+      <w:pPr>
+        <w:spacing w:after="0"/>
+        <w:rPr>
+          <w:sz w:val="28"/>
+        </w:rPr>
+      </w:pPr>
+      <w:r>
+        <w:rPr>
+          <w:sz w:val="28"/>
+        </w:rPr>
+        <w:t>Folder: Root</w:t>
+      </w:r>
+    </w:p>
+    <w:p>
+      <w:pPr>
+        <w:spacing w:after="0"/>
+        <w:rPr>
+          <w:sz w:val="28"/>
+        </w:rPr>
+      </w:pPr>
+      <w:r>
+        <w:rPr>
+          <w:sz w:val="28"/>
+        </w:rPr>
+        <w:t>Folder: My Documents</w:t>
+      </w:r>
+    </w:p>
+    <w:p>
+      <w:pPr>
+        <w:spacing w:after="0"/>
+        <w:rPr>
+          <w:sz w:val="28"/>
+        </w:rPr>
+      </w:pPr>
+      <w:r>
+        <w:rPr>
+          <w:sz w:val="28"/>
+        </w:rPr>
+        <w:t>File: document.txt</w:t>
+      </w:r>
+    </w:p>
+    <w:p>
+      <w:pPr>
+        <w:spacing w:after="0"/>
+        <w:rPr>
+          <w:sz w:val="28"/>
+        </w:rPr>
+      </w:pPr>
+      <w:r>
+        <w:rPr>
+          <w:sz w:val="28"/>
+        </w:rPr>
+        <w:t>File: photo.jpg</w:t>
+      </w:r>
+    </w:p>
+    <w:p>
+      <w:pPr>
+        <w:spacing w:after="0"/>
+        <w:rPr>
+          <w:sz w:val="28"/>
+        </w:rPr>
+      </w:pPr>
+      <w:r>
+        <w:rPr>
+          <w:sz w:val="28"/>
+        </w:rPr>
+        <w:t>File: notes.txt</w:t>
+      </w:r>
+    </w:p>
+    <w:p>
+      <w:pPr>
+        <w:spacing w:after="0"/>
+        <w:rPr>
+          <w:sz w:val="28"/>
+        </w:rPr>
+      </w:pPr>
+    </w:p>
+    <w:p>
+      <w:pPr>
+        <w:spacing w:after="0"/>
+        <w:rPr>
+          <w:sz w:val="28"/>
+        </w:rPr>
+      </w:pPr>
+      <w:bookmarkStart w:id="16" w:name="_GoBack"/>
+      <w:bookmarkEnd w:id="16"/>
+    </w:p>
+    <w:p>
+      <w:pPr>
+        <w:rPr>
+          <w:rStyle w:val="Strong"/>
+          <w:rFonts w:cstheme="minorHAnsi"/>
+          <w:b w:val="0"/>
+          <w:bCs w:val="0"/>
+          <w:color w:val="2E74B5" w:themeColor="accent5" w:themeShade="BF"/>
+          <w:sz w:val="28"/>
+          <w:szCs w:val="28"/>
+        </w:rPr>
+      </w:pPr>
+      <w:r>
+        <w:rPr>
+          <w:rFonts w:ascii="Segoe UI Symbol" w:hAnsi="Segoe UI Symbol" w:cs="Segoe UI Symbol"/>
+          <w:color w:val="2E74B5" w:themeColor="accent5" w:themeShade="BF"/>
+        </w:rPr>
+        <w:t>🔹</w:t>
+      </w:r>
+      <w:r>
+        <w:rPr>
+          <w:rStyle w:val="Strong"/>
+          <w:rFonts w:cstheme="minorHAnsi"/>
+          <w:b w:val="0"/>
+          <w:bCs w:val="0"/>
+          <w:color w:val="2E74B5" w:themeColor="accent5" w:themeShade="BF"/>
+          <w:sz w:val="28"/>
+          <w:szCs w:val="28"/>
+        </w:rPr>
+        <w:t>When and Where to use Composite Pattern</w:t>
+      </w:r>
+    </w:p>
+    <w:tbl>
+      <w:tblPr>
+        <w:tblW w:w="10675" w:type="dxa"/>
+        <w:tblCellSpacing w:w="15" w:type="dxa"/>
+        <w:tblBorders>
+          <w:top w:val="single" w:sz="4" w:space="0" w:color="auto"/>
+          <w:left w:val="single" w:sz="4" w:space="0" w:color="auto"/>
+          <w:bottom w:val="single" w:sz="4" w:space="0" w:color="auto"/>
+          <w:right w:val="single" w:sz="4" w:space="0" w:color="auto"/>
+          <w:insideH w:val="single" w:sz="4" w:space="0" w:color="auto"/>
+          <w:insideV w:val="single" w:sz="4" w:space="0" w:color="auto"/>
+        </w:tblBorders>
+        <w:tblCellMar>
+          <w:top w:w="15" w:type="dxa"/>
+          <w:left w:w="15" w:type="dxa"/>
+          <w:bottom w:w="15" w:type="dxa"/>
+          <w:right w:w="15" w:type="dxa"/>
+        </w:tblCellMar>
+        <w:tblLook w:val="04A0" w:firstRow="1" w:lastRow="0" w:firstColumn="1" w:lastColumn="0" w:noHBand="0" w:noVBand="1"/>
+      </w:tblPr>
+      <w:tblGrid>
+        <w:gridCol w:w="4273"/>
+        <w:gridCol w:w="6402"/>
+      </w:tblGrid>
+      <w:tr>
+        <w:trPr>
+          <w:trHeight w:val="462"/>
+          <w:tblHeader/>
+          <w:tblCellSpacing w:w="15" w:type="dxa"/>
+        </w:trPr>
+        <w:tc>
+          <w:tcPr>
+            <w:tcW w:w="0" w:type="auto"/>
+            <w:vAlign w:val="center"/>
+            <w:hideMark/>
+          </w:tcPr>
+          <w:p>
+            <w:pPr>
+              <w:spacing w:after="0"/>
+              <w:rPr>
+                <w:b/>
+                <w:bCs/>
+                <w:sz w:val="28"/>
+              </w:rPr>
+            </w:pPr>
+            <w:r>
+              <w:rPr>
+                <w:b/>
+                <w:bCs/>
+                <w:sz w:val="28"/>
+              </w:rPr>
+              <w:t>Scenario</w:t>
+            </w:r>
+          </w:p>
+        </w:tc>
+        <w:tc>
+          <w:tcPr>
+            <w:tcW w:w="0" w:type="auto"/>
+            <w:vAlign w:val="center"/>
+            <w:hideMark/>
+          </w:tcPr>
+          <w:p>
+            <w:pPr>
+              <w:spacing w:after="0"/>
+              <w:rPr>
+                <w:b/>
+                <w:bCs/>
+                <w:sz w:val="28"/>
+              </w:rPr>
+            </w:pPr>
+            <w:r>
+              <w:rPr>
+                <w:b/>
+                <w:bCs/>
+                <w:sz w:val="28"/>
+              </w:rPr>
+              <w:t>Why Composite Helps</w:t>
+            </w:r>
+          </w:p>
+        </w:tc>
+      </w:tr>
+      <w:tr>
+        <w:trPr>
+          <w:trHeight w:val="926"/>
+          <w:tblCellSpacing w:w="15" w:type="dxa"/>
+        </w:trPr>
+        <w:tc>
+          <w:tcPr>
+            <w:tcW w:w="0" w:type="auto"/>
+            <w:vAlign w:val="center"/>
+            <w:hideMark/>
+          </w:tcPr>
+          <w:p>
+            <w:pPr>
+              <w:spacing w:after="0"/>
+              <w:rPr>
+                <w:sz w:val="28"/>
+              </w:rPr>
+            </w:pPr>
+            <w:r>
+              <w:rPr>
+                <w:b/>
+                <w:bCs/>
+                <w:sz w:val="28"/>
+              </w:rPr>
+              <w:t>File System (Folders &amp; Files)</w:t>
+            </w:r>
+          </w:p>
+        </w:tc>
+        <w:tc>
+          <w:tcPr>
+            <w:tcW w:w="0" w:type="auto"/>
+            <w:vAlign w:val="center"/>
+            <w:hideMark/>
+          </w:tcPr>
+          <w:p>
+            <w:pPr>
+              <w:spacing w:after="0"/>
+              <w:rPr>
+                <w:sz w:val="28"/>
+              </w:rPr>
+            </w:pPr>
+            <w:r>
+              <w:rPr>
+                <w:sz w:val="28"/>
+              </w:rPr>
+              <w:t>Both files and folders should be handled in the same way.</w:t>
+            </w:r>
+          </w:p>
+        </w:tc>
+      </w:tr>
+      <w:tr>
+        <w:trPr>
+          <w:trHeight w:val="926"/>
+          <w:tblCellSpacing w:w="15" w:type="dxa"/>
+        </w:trPr>
+        <w:tc>
+          <w:tcPr>
+            <w:tcW w:w="0" w:type="auto"/>
+            <w:vAlign w:val="center"/>
+            <w:hideMark/>
+          </w:tcPr>
+          <w:p>
+            <w:pPr>
+              <w:spacing w:after="0"/>
+              <w:rPr>
+                <w:sz w:val="28"/>
+              </w:rPr>
+            </w:pPr>
+            <w:r>
+              <w:rPr>
+                <w:b/>
+                <w:bCs/>
+                <w:sz w:val="28"/>
+              </w:rPr>
+              <w:t>Organization Hierarchy</w:t>
+            </w:r>
+          </w:p>
+        </w:tc>
+        <w:tc>
+          <w:tcPr>
+            <w:tcW w:w="0" w:type="auto"/>
+            <w:vAlign w:val="center"/>
+            <w:hideMark/>
+          </w:tcPr>
+          <w:p>
+            <w:pPr>
+              <w:spacing w:after="0"/>
+              <w:rPr>
+                <w:sz w:val="28"/>
+              </w:rPr>
+            </w:pPr>
+            <w:r>
+              <w:rPr>
+                <w:sz w:val="28"/>
+              </w:rPr>
+              <w:t>Employees, managers, and departments should be processed uniformly.</w:t>
+            </w:r>
+          </w:p>
+        </w:tc>
+      </w:tr>
+      <w:tr>
+        <w:trPr>
+          <w:trHeight w:val="926"/>
+          <w:tblCellSpacing w:w="15" w:type="dxa"/>
+        </w:trPr>
+        <w:tc>
+          <w:tcPr>
+            <w:tcW w:w="0" w:type="auto"/>
+            <w:vAlign w:val="center"/>
+            <w:hideMark/>
+          </w:tcPr>
+          <w:p>
+            <w:pPr>
+              <w:spacing w:after="0"/>
+              <w:rPr>
+                <w:sz w:val="28"/>
+              </w:rPr>
+            </w:pPr>
+            <w:r>
+              <w:rPr>
+                <w:b/>
+                <w:bCs/>
+                <w:sz w:val="28"/>
+              </w:rPr>
+              <w:t>UI Components (Buttons, Panels, Containers)</w:t>
+            </w:r>
+          </w:p>
+        </w:tc>
+        <w:tc>
+          <w:tcPr>
+            <w:tcW w:w="0" w:type="auto"/>
+            <w:vAlign w:val="center"/>
+            <w:hideMark/>
+          </w:tcPr>
+          <w:p>
+            <w:pPr>
+              <w:spacing w:after="0"/>
+              <w:rPr>
+                <w:sz w:val="28"/>
+              </w:rPr>
+            </w:pPr>
+            <w:r>
+              <w:rPr>
+                <w:sz w:val="28"/>
+              </w:rPr>
+              <w:t>Allows nesting of UI components inside one another.</w:t>
+            </w:r>
+          </w:p>
+        </w:tc>
+      </w:tr>
+    </w:tbl>
+    <w:p>
+      <w:pPr>
+        <w:spacing w:after="0"/>
+        <w:rPr>
+          <w:sz w:val="28"/>
+        </w:rPr>
+      </w:pPr>
+    </w:p>
     <w:sectPr>
-      <w:footerReference w:type="default" r:id="rId21"/>
+      <w:footerReference w:type="default" r:id="rId22"/>
       <w:pgSz w:w="11906" w:h="16838"/>
       <w:pgMar w:top="720" w:right="720" w:bottom="720" w:left="720" w:header="708" w:footer="708" w:gutter="0"/>
       <w:pgNumType w:start="0"/>
@@ -42633,7 +46317,7 @@
         <w:noProof/>
         <w:color w:val="1F4E79" w:themeColor="accent5" w:themeShade="80"/>
       </w:rPr>
-      <w:t>20</w:t>
+      <w:t>47</w:t>
     </w:r>
     <w:r>
       <w:rPr>
@@ -45706,16 +49390,16 @@
     </w:lvl>
   </w:abstractNum>
   <w:abstractNum w:abstractNumId="27" w15:restartNumberingAfterBreak="0">
-    <w:nsid w:val="542E31FA"/>
+    <w:nsid w:val="4F1933B0"/>
     <w:multiLevelType w:val="hybridMultilevel"/>
-    <w:tmpl w:val="FE56E836"/>
+    <w:tmpl w:val="29D67E58"/>
     <w:lvl w:ilvl="0" w:tplc="40090001">
       <w:start w:val="1"/>
       <w:numFmt w:val="bullet"/>
       <w:lvlText w:val=""/>
       <w:lvlJc w:val="left"/>
       <w:pPr>
-        <w:ind w:left="1080" w:hanging="360"/>
+        <w:ind w:left="720" w:hanging="360"/>
       </w:pPr>
       <w:rPr>
         <w:rFonts w:ascii="Symbol" w:hAnsi="Symbol" w:hint="default"/>
@@ -45727,7 +49411,7 @@
       <w:lvlText w:val="o"/>
       <w:lvlJc w:val="left"/>
       <w:pPr>
-        <w:ind w:left="1800" w:hanging="360"/>
+        <w:ind w:left="1440" w:hanging="360"/>
       </w:pPr>
       <w:rPr>
         <w:rFonts w:ascii="Courier New" w:hAnsi="Courier New" w:cs="Courier New" w:hint="default"/>
@@ -45739,7 +49423,7 @@
       <w:lvlText w:val=""/>
       <w:lvlJc w:val="left"/>
       <w:pPr>
-        <w:ind w:left="2520" w:hanging="360"/>
+        <w:ind w:left="2160" w:hanging="360"/>
       </w:pPr>
       <w:rPr>
         <w:rFonts w:ascii="Wingdings" w:hAnsi="Wingdings" w:hint="default"/>
@@ -45751,7 +49435,7 @@
       <w:lvlText w:val=""/>
       <w:lvlJc w:val="left"/>
       <w:pPr>
-        <w:ind w:left="3240" w:hanging="360"/>
+        <w:ind w:left="2880" w:hanging="360"/>
       </w:pPr>
       <w:rPr>
         <w:rFonts w:ascii="Symbol" w:hAnsi="Symbol" w:hint="default"/>
@@ -45763,7 +49447,7 @@
       <w:lvlText w:val="o"/>
       <w:lvlJc w:val="left"/>
       <w:pPr>
-        <w:ind w:left="3960" w:hanging="360"/>
+        <w:ind w:left="3600" w:hanging="360"/>
       </w:pPr>
       <w:rPr>
         <w:rFonts w:ascii="Courier New" w:hAnsi="Courier New" w:cs="Courier New" w:hint="default"/>
@@ -45775,7 +49459,7 @@
       <w:lvlText w:val=""/>
       <w:lvlJc w:val="left"/>
       <w:pPr>
-        <w:ind w:left="4680" w:hanging="360"/>
+        <w:ind w:left="4320" w:hanging="360"/>
       </w:pPr>
       <w:rPr>
         <w:rFonts w:ascii="Wingdings" w:hAnsi="Wingdings" w:hint="default"/>
@@ -45787,7 +49471,7 @@
       <w:lvlText w:val=""/>
       <w:lvlJc w:val="left"/>
       <w:pPr>
-        <w:ind w:left="5400" w:hanging="360"/>
+        <w:ind w:left="5040" w:hanging="360"/>
       </w:pPr>
       <w:rPr>
         <w:rFonts w:ascii="Symbol" w:hAnsi="Symbol" w:hint="default"/>
@@ -45799,7 +49483,7 @@
       <w:lvlText w:val="o"/>
       <w:lvlJc w:val="left"/>
       <w:pPr>
-        <w:ind w:left="6120" w:hanging="360"/>
+        <w:ind w:left="5760" w:hanging="360"/>
       </w:pPr>
       <w:rPr>
         <w:rFonts w:ascii="Courier New" w:hAnsi="Courier New" w:cs="Courier New" w:hint="default"/>
@@ -45811,7 +49495,7 @@
       <w:lvlText w:val=""/>
       <w:lvlJc w:val="left"/>
       <w:pPr>
-        <w:ind w:left="6840" w:hanging="360"/>
+        <w:ind w:left="6480" w:hanging="360"/>
       </w:pPr>
       <w:rPr>
         <w:rFonts w:ascii="Wingdings" w:hAnsi="Wingdings" w:hint="default"/>
@@ -45819,16 +49503,16 @@
     </w:lvl>
   </w:abstractNum>
   <w:abstractNum w:abstractNumId="28" w15:restartNumberingAfterBreak="0">
-    <w:nsid w:val="573E1B31"/>
+    <w:nsid w:val="542E31FA"/>
     <w:multiLevelType w:val="hybridMultilevel"/>
-    <w:tmpl w:val="CB88B1CA"/>
+    <w:tmpl w:val="FE56E836"/>
     <w:lvl w:ilvl="0" w:tplc="40090001">
       <w:start w:val="1"/>
       <w:numFmt w:val="bullet"/>
       <w:lvlText w:val=""/>
       <w:lvlJc w:val="left"/>
       <w:pPr>
-        <w:ind w:left="720" w:hanging="360"/>
+        <w:ind w:left="1080" w:hanging="360"/>
       </w:pPr>
       <w:rPr>
         <w:rFonts w:ascii="Symbol" w:hAnsi="Symbol" w:hint="default"/>
@@ -45840,7 +49524,7 @@
       <w:lvlText w:val="o"/>
       <w:lvlJc w:val="left"/>
       <w:pPr>
-        <w:ind w:left="1440" w:hanging="360"/>
+        <w:ind w:left="1800" w:hanging="360"/>
       </w:pPr>
       <w:rPr>
         <w:rFonts w:ascii="Courier New" w:hAnsi="Courier New" w:cs="Courier New" w:hint="default"/>
@@ -45852,7 +49536,7 @@
       <w:lvlText w:val=""/>
       <w:lvlJc w:val="left"/>
       <w:pPr>
-        <w:ind w:left="2160" w:hanging="360"/>
+        <w:ind w:left="2520" w:hanging="360"/>
       </w:pPr>
       <w:rPr>
         <w:rFonts w:ascii="Wingdings" w:hAnsi="Wingdings" w:hint="default"/>
@@ -45864,7 +49548,7 @@
       <w:lvlText w:val=""/>
       <w:lvlJc w:val="left"/>
       <w:pPr>
-        <w:ind w:left="2880" w:hanging="360"/>
+        <w:ind w:left="3240" w:hanging="360"/>
       </w:pPr>
       <w:rPr>
         <w:rFonts w:ascii="Symbol" w:hAnsi="Symbol" w:hint="default"/>
@@ -45876,7 +49560,7 @@
       <w:lvlText w:val="o"/>
       <w:lvlJc w:val="left"/>
       <w:pPr>
-        <w:ind w:left="3600" w:hanging="360"/>
+        <w:ind w:left="3960" w:hanging="360"/>
       </w:pPr>
       <w:rPr>
         <w:rFonts w:ascii="Courier New" w:hAnsi="Courier New" w:cs="Courier New" w:hint="default"/>
@@ -45888,7 +49572,7 @@
       <w:lvlText w:val=""/>
       <w:lvlJc w:val="left"/>
       <w:pPr>
-        <w:ind w:left="4320" w:hanging="360"/>
+        <w:ind w:left="4680" w:hanging="360"/>
       </w:pPr>
       <w:rPr>
         <w:rFonts w:ascii="Wingdings" w:hAnsi="Wingdings" w:hint="default"/>
@@ -45900,7 +49584,7 @@
       <w:lvlText w:val=""/>
       <w:lvlJc w:val="left"/>
       <w:pPr>
-        <w:ind w:left="5040" w:hanging="360"/>
+        <w:ind w:left="5400" w:hanging="360"/>
       </w:pPr>
       <w:rPr>
         <w:rFonts w:ascii="Symbol" w:hAnsi="Symbol" w:hint="default"/>
@@ -45912,7 +49596,7 @@
       <w:lvlText w:val="o"/>
       <w:lvlJc w:val="left"/>
       <w:pPr>
-        <w:ind w:left="5760" w:hanging="360"/>
+        <w:ind w:left="6120" w:hanging="360"/>
       </w:pPr>
       <w:rPr>
         <w:rFonts w:ascii="Courier New" w:hAnsi="Courier New" w:cs="Courier New" w:hint="default"/>
@@ -45924,7 +49608,7 @@
       <w:lvlText w:val=""/>
       <w:lvlJc w:val="left"/>
       <w:pPr>
-        <w:ind w:left="6480" w:hanging="360"/>
+        <w:ind w:left="6840" w:hanging="360"/>
       </w:pPr>
       <w:rPr>
         <w:rFonts w:ascii="Wingdings" w:hAnsi="Wingdings" w:hint="default"/>
@@ -45932,9 +49616,9 @@
     </w:lvl>
   </w:abstractNum>
   <w:abstractNum w:abstractNumId="29" w15:restartNumberingAfterBreak="0">
-    <w:nsid w:val="59706685"/>
+    <w:nsid w:val="573E1B31"/>
     <w:multiLevelType w:val="hybridMultilevel"/>
-    <w:tmpl w:val="74660D12"/>
+    <w:tmpl w:val="CB88B1CA"/>
     <w:lvl w:ilvl="0" w:tplc="40090001">
       <w:start w:val="1"/>
       <w:numFmt w:val="bullet"/>
@@ -46045,9 +49729,9 @@
     </w:lvl>
   </w:abstractNum>
   <w:abstractNum w:abstractNumId="30" w15:restartNumberingAfterBreak="0">
-    <w:nsid w:val="65180B04"/>
+    <w:nsid w:val="59706685"/>
     <w:multiLevelType w:val="hybridMultilevel"/>
-    <w:tmpl w:val="934C6BD4"/>
+    <w:tmpl w:val="74660D12"/>
     <w:lvl w:ilvl="0" w:tplc="40090001">
       <w:start w:val="1"/>
       <w:numFmt w:val="bullet"/>
@@ -46158,6 +49842,119 @@
     </w:lvl>
   </w:abstractNum>
   <w:abstractNum w:abstractNumId="31" w15:restartNumberingAfterBreak="0">
+    <w:nsid w:val="65180B04"/>
+    <w:multiLevelType w:val="hybridMultilevel"/>
+    <w:tmpl w:val="934C6BD4"/>
+    <w:lvl w:ilvl="0" w:tplc="40090001">
+      <w:start w:val="1"/>
+      <w:numFmt w:val="bullet"/>
+      <w:lvlText w:val=""/>
+      <w:lvlJc w:val="left"/>
+      <w:pPr>
+        <w:ind w:left="720" w:hanging="360"/>
+      </w:pPr>
+      <w:rPr>
+        <w:rFonts w:ascii="Symbol" w:hAnsi="Symbol" w:hint="default"/>
+      </w:rPr>
+    </w:lvl>
+    <w:lvl w:ilvl="1" w:tplc="40090003" w:tentative="1">
+      <w:start w:val="1"/>
+      <w:numFmt w:val="bullet"/>
+      <w:lvlText w:val="o"/>
+      <w:lvlJc w:val="left"/>
+      <w:pPr>
+        <w:ind w:left="1440" w:hanging="360"/>
+      </w:pPr>
+      <w:rPr>
+        <w:rFonts w:ascii="Courier New" w:hAnsi="Courier New" w:cs="Courier New" w:hint="default"/>
+      </w:rPr>
+    </w:lvl>
+    <w:lvl w:ilvl="2" w:tplc="40090005" w:tentative="1">
+      <w:start w:val="1"/>
+      <w:numFmt w:val="bullet"/>
+      <w:lvlText w:val=""/>
+      <w:lvlJc w:val="left"/>
+      <w:pPr>
+        <w:ind w:left="2160" w:hanging="360"/>
+      </w:pPr>
+      <w:rPr>
+        <w:rFonts w:ascii="Wingdings" w:hAnsi="Wingdings" w:hint="default"/>
+      </w:rPr>
+    </w:lvl>
+    <w:lvl w:ilvl="3" w:tplc="40090001" w:tentative="1">
+      <w:start w:val="1"/>
+      <w:numFmt w:val="bullet"/>
+      <w:lvlText w:val=""/>
+      <w:lvlJc w:val="left"/>
+      <w:pPr>
+        <w:ind w:left="2880" w:hanging="360"/>
+      </w:pPr>
+      <w:rPr>
+        <w:rFonts w:ascii="Symbol" w:hAnsi="Symbol" w:hint="default"/>
+      </w:rPr>
+    </w:lvl>
+    <w:lvl w:ilvl="4" w:tplc="40090003" w:tentative="1">
+      <w:start w:val="1"/>
+      <w:numFmt w:val="bullet"/>
+      <w:lvlText w:val="o"/>
+      <w:lvlJc w:val="left"/>
+      <w:pPr>
+        <w:ind w:left="3600" w:hanging="360"/>
+      </w:pPr>
+      <w:rPr>
+        <w:rFonts w:ascii="Courier New" w:hAnsi="Courier New" w:cs="Courier New" w:hint="default"/>
+      </w:rPr>
+    </w:lvl>
+    <w:lvl w:ilvl="5" w:tplc="40090005" w:tentative="1">
+      <w:start w:val="1"/>
+      <w:numFmt w:val="bullet"/>
+      <w:lvlText w:val=""/>
+      <w:lvlJc w:val="left"/>
+      <w:pPr>
+        <w:ind w:left="4320" w:hanging="360"/>
+      </w:pPr>
+      <w:rPr>
+        <w:rFonts w:ascii="Wingdings" w:hAnsi="Wingdings" w:hint="default"/>
+      </w:rPr>
+    </w:lvl>
+    <w:lvl w:ilvl="6" w:tplc="40090001" w:tentative="1">
+      <w:start w:val="1"/>
+      <w:numFmt w:val="bullet"/>
+      <w:lvlText w:val=""/>
+      <w:lvlJc w:val="left"/>
+      <w:pPr>
+        <w:ind w:left="5040" w:hanging="360"/>
+      </w:pPr>
+      <w:rPr>
+        <w:rFonts w:ascii="Symbol" w:hAnsi="Symbol" w:hint="default"/>
+      </w:rPr>
+    </w:lvl>
+    <w:lvl w:ilvl="7" w:tplc="40090003" w:tentative="1">
+      <w:start w:val="1"/>
+      <w:numFmt w:val="bullet"/>
+      <w:lvlText w:val="o"/>
+      <w:lvlJc w:val="left"/>
+      <w:pPr>
+        <w:ind w:left="5760" w:hanging="360"/>
+      </w:pPr>
+      <w:rPr>
+        <w:rFonts w:ascii="Courier New" w:hAnsi="Courier New" w:cs="Courier New" w:hint="default"/>
+      </w:rPr>
+    </w:lvl>
+    <w:lvl w:ilvl="8" w:tplc="40090005" w:tentative="1">
+      <w:start w:val="1"/>
+      <w:numFmt w:val="bullet"/>
+      <w:lvlText w:val=""/>
+      <w:lvlJc w:val="left"/>
+      <w:pPr>
+        <w:ind w:left="6480" w:hanging="360"/>
+      </w:pPr>
+      <w:rPr>
+        <w:rFonts w:ascii="Wingdings" w:hAnsi="Wingdings" w:hint="default"/>
+      </w:rPr>
+    </w:lvl>
+  </w:abstractNum>
+  <w:abstractNum w:abstractNumId="32" w15:restartNumberingAfterBreak="0">
     <w:nsid w:val="66441497"/>
     <w:multiLevelType w:val="hybridMultilevel"/>
     <w:tmpl w:val="10529784"/>
@@ -46246,7 +50043,7 @@
       </w:pPr>
     </w:lvl>
   </w:abstractNum>
-  <w:abstractNum w:abstractNumId="32" w15:restartNumberingAfterBreak="0">
+  <w:abstractNum w:abstractNumId="33" w15:restartNumberingAfterBreak="0">
     <w:nsid w:val="67435258"/>
     <w:multiLevelType w:val="hybridMultilevel"/>
     <w:tmpl w:val="AEA2FFAC"/>
@@ -46335,7 +50132,7 @@
       </w:pPr>
     </w:lvl>
   </w:abstractNum>
-  <w:abstractNum w:abstractNumId="33" w15:restartNumberingAfterBreak="0">
+  <w:abstractNum w:abstractNumId="34" w15:restartNumberingAfterBreak="0">
     <w:nsid w:val="70925FA3"/>
     <w:multiLevelType w:val="hybridMultilevel"/>
     <w:tmpl w:val="5E8EEE5E"/>
@@ -46448,7 +50245,7 @@
       </w:rPr>
     </w:lvl>
   </w:abstractNum>
-  <w:abstractNum w:abstractNumId="34" w15:restartNumberingAfterBreak="0">
+  <w:abstractNum w:abstractNumId="35" w15:restartNumberingAfterBreak="0">
     <w:nsid w:val="784D0214"/>
     <w:multiLevelType w:val="hybridMultilevel"/>
     <w:tmpl w:val="C950A9E8"/>
@@ -46561,7 +50358,7 @@
       </w:rPr>
     </w:lvl>
   </w:abstractNum>
-  <w:abstractNum w:abstractNumId="35" w15:restartNumberingAfterBreak="0">
+  <w:abstractNum w:abstractNumId="36" w15:restartNumberingAfterBreak="0">
     <w:nsid w:val="7BA81C72"/>
     <w:multiLevelType w:val="hybridMultilevel"/>
     <w:tmpl w:val="D00A84DA"/>
@@ -46674,7 +50471,7 @@
       </w:rPr>
     </w:lvl>
   </w:abstractNum>
-  <w:abstractNum w:abstractNumId="36" w15:restartNumberingAfterBreak="0">
+  <w:abstractNum w:abstractNumId="37" w15:restartNumberingAfterBreak="0">
     <w:nsid w:val="7C5F23CA"/>
     <w:multiLevelType w:val="hybridMultilevel"/>
     <w:tmpl w:val="8652A102"/>
@@ -46787,7 +50584,7 @@
       </w:rPr>
     </w:lvl>
   </w:abstractNum>
-  <w:abstractNum w:abstractNumId="37" w15:restartNumberingAfterBreak="0">
+  <w:abstractNum w:abstractNumId="38" w15:restartNumberingAfterBreak="0">
     <w:nsid w:val="7D074403"/>
     <w:multiLevelType w:val="hybridMultilevel"/>
     <w:tmpl w:val="E0F4B6C2"/>
@@ -46900,7 +50697,7 @@
       </w:rPr>
     </w:lvl>
   </w:abstractNum>
-  <w:abstractNum w:abstractNumId="38" w15:restartNumberingAfterBreak="0">
+  <w:abstractNum w:abstractNumId="39" w15:restartNumberingAfterBreak="0">
     <w:nsid w:val="7FAE19B2"/>
     <w:multiLevelType w:val="hybridMultilevel"/>
     <w:tmpl w:val="E1EC9964"/>
@@ -46990,10 +50787,10 @@
     <w:abstractNumId w:val="5"/>
   </w:num>
   <w:num w:numId="2">
-    <w:abstractNumId w:val="32"/>
+    <w:abstractNumId w:val="33"/>
   </w:num>
   <w:num w:numId="3">
-    <w:abstractNumId w:val="31"/>
+    <w:abstractNumId w:val="32"/>
   </w:num>
   <w:num w:numId="4">
     <w:abstractNumId w:val="15"/>
@@ -47017,7 +50814,7 @@
     <w:abstractNumId w:val="18"/>
   </w:num>
   <w:num w:numId="11">
-    <w:abstractNumId w:val="33"/>
+    <w:abstractNumId w:val="34"/>
   </w:num>
   <w:num w:numId="12">
     <w:abstractNumId w:val="9"/>
@@ -47026,7 +50823,7 @@
     <w:abstractNumId w:val="12"/>
   </w:num>
   <w:num w:numId="14">
-    <w:abstractNumId w:val="37"/>
+    <w:abstractNumId w:val="38"/>
   </w:num>
   <w:num w:numId="15">
     <w:abstractNumId w:val="11"/>
@@ -47038,16 +50835,16 @@
     <w:abstractNumId w:val="16"/>
   </w:num>
   <w:num w:numId="18">
-    <w:abstractNumId w:val="28"/>
+    <w:abstractNumId w:val="29"/>
   </w:num>
   <w:num w:numId="19">
-    <w:abstractNumId w:val="27"/>
+    <w:abstractNumId w:val="28"/>
   </w:num>
   <w:num w:numId="20">
     <w:abstractNumId w:val="17"/>
   </w:num>
   <w:num w:numId="21">
-    <w:abstractNumId w:val="34"/>
+    <w:abstractNumId w:val="35"/>
   </w:num>
   <w:num w:numId="22">
     <w:abstractNumId w:val="14"/>
@@ -47062,13 +50859,13 @@
     <w:abstractNumId w:val="25"/>
   </w:num>
   <w:num w:numId="26">
-    <w:abstractNumId w:val="38"/>
+    <w:abstractNumId w:val="39"/>
   </w:num>
   <w:num w:numId="27">
     <w:abstractNumId w:val="1"/>
   </w:num>
   <w:num w:numId="28">
-    <w:abstractNumId w:val="29"/>
+    <w:abstractNumId w:val="30"/>
   </w:num>
   <w:num w:numId="29">
     <w:abstractNumId w:val="19"/>
@@ -47095,13 +50892,16 @@
     <w:abstractNumId w:val="2"/>
   </w:num>
   <w:num w:numId="37">
+    <w:abstractNumId w:val="37"/>
+  </w:num>
+  <w:num w:numId="38">
+    <w:abstractNumId w:val="31"/>
+  </w:num>
+  <w:num w:numId="39">
     <w:abstractNumId w:val="36"/>
   </w:num>
-  <w:num w:numId="38">
-    <w:abstractNumId w:val="30"/>
-  </w:num>
-  <w:num w:numId="39">
-    <w:abstractNumId w:val="35"/>
+  <w:num w:numId="40">
+    <w:abstractNumId w:val="27"/>
   </w:num>
   <w:numIdMacAtCleanup w:val="32"/>
 </w:numbering>
@@ -47570,7 +51370,6 @@
   <w:style w:type="character" w:default="1" w:styleId="DefaultParagraphFont">
     <w:name w:val="Default Paragraph Font"/>
     <w:uiPriority w:val="1"/>
-    <w:semiHidden/>
     <w:unhideWhenUsed/>
   </w:style>
   <w:style w:type="table" w:default="1" w:styleId="TableNormal">
@@ -48209,7 +52008,7 @@
 </file>
 
 <file path=customXml/itemProps1.xml><?xml version="1.0" encoding="utf-8"?>
-<ds:datastoreItem xmlns:ds="http://schemas.openxmlformats.org/officeDocument/2006/customXml" ds:itemID="{6653F593-FBB5-400E-8F64-7641EBD8FA8F}">
+<ds:datastoreItem xmlns:ds="http://schemas.openxmlformats.org/officeDocument/2006/customXml" ds:itemID="{2263A17F-4838-42DE-97A1-03B44B9BEA33}">
   <ds:schemaRefs>
     <ds:schemaRef ds:uri="http://schemas.openxmlformats.org/officeDocument/2006/bibliography"/>
   </ds:schemaRefs>

</xml_diff>

<commit_message>
docs: SOLID interview questions added
</commit_message>
<xml_diff>
--- a/LLD.docx
+++ b/LLD.docx
@@ -1176,7 +1176,25 @@
                 <w:noProof/>
                 <w:sz w:val="24"/>
               </w:rPr>
-              <w:t>Singleton Pattern</w:t>
+              <w:t>Singleto</w:t>
+            </w:r>
+            <w:r>
+              <w:rPr>
+                <w:rStyle w:val="Hyperlink"/>
+                <w:b/>
+                <w:noProof/>
+                <w:sz w:val="24"/>
+              </w:rPr>
+              <w:t>n</w:t>
+            </w:r>
+            <w:r>
+              <w:rPr>
+                <w:rStyle w:val="Hyperlink"/>
+                <w:b/>
+                <w:noProof/>
+                <w:sz w:val="24"/>
+              </w:rPr>
+              <w:t xml:space="preserve"> Pattern</w:t>
             </w:r>
             <w:r>
               <w:rPr>
@@ -1831,25 +1849,7 @@
                 <w:noProof/>
                 <w:sz w:val="24"/>
               </w:rPr>
-              <w:t>11. Proxy</w:t>
-            </w:r>
-            <w:r>
-              <w:rPr>
-                <w:rStyle w:val="Hyperlink"/>
-                <w:b/>
-                <w:noProof/>
-                <w:sz w:val="24"/>
-              </w:rPr>
-              <w:t xml:space="preserve"> </w:t>
-            </w:r>
-            <w:r>
-              <w:rPr>
-                <w:rStyle w:val="Hyperlink"/>
-                <w:b/>
-                <w:noProof/>
-                <w:sz w:val="24"/>
-              </w:rPr>
-              <w:t>Pattern</w:t>
+              <w:t>11. Proxy Pattern</w:t>
             </w:r>
             <w:r>
               <w:rPr>
@@ -2443,6 +2443,12 @@
           <w:sz w:val="28"/>
         </w:rPr>
         <w:t>SOLID is a set of five design principles that help software developers write maintainable, scalable, and robust code in object-oriented programming. These principles were introduced by Robert C. Martin (Uncle Bob) to improve software design and ensure that systems are easy to extend and modify.</w:t>
+      </w:r>
+      <w:r>
+        <w:rPr>
+          <w:sz w:val="28"/>
+        </w:rPr>
+        <w:softHyphen/>
       </w:r>
     </w:p>
     <w:p>
@@ -13595,6 +13601,7 @@
         <w:jc w:val="center"/>
         <w:rPr>
           <w:sz w:val="28"/>
+          <w:vertAlign w:val="subscript"/>
         </w:rPr>
       </w:pPr>
       <w:r>
@@ -14298,8 +14305,9 @@
           <w:sz w:val="28"/>
           <w:szCs w:val="28"/>
         </w:rPr>
-        <w:t xml:space="preserve">Example: </w:t>
-      </w:r>
+        <w:t>Example</w:t>
+      </w:r>
+      <w:bookmarkStart w:id="9" w:name="_GoBack"/>
       <w:r>
         <w:rPr>
           <w:rStyle w:val="Strong"/>
@@ -14310,8 +14318,21 @@
           <w:sz w:val="28"/>
           <w:szCs w:val="28"/>
         </w:rPr>
+        <w:t xml:space="preserve">: </w:t>
+      </w:r>
+      <w:r>
+        <w:rPr>
+          <w:rStyle w:val="Strong"/>
+          <w:rFonts w:cstheme="minorHAnsi"/>
+          <w:b w:val="0"/>
+          <w:bCs w:val="0"/>
+          <w:color w:val="2E74B5" w:themeColor="accent5" w:themeShade="BF"/>
+          <w:sz w:val="28"/>
+          <w:szCs w:val="28"/>
+        </w:rPr>
         <w:t>Design a logging service that allows multiple parts of an application to log messages but ensures all logs are managed from a single instance</w:t>
       </w:r>
+      <w:bookmarkEnd w:id="9"/>
     </w:p>
     <w:p>
       <w:pPr>
@@ -15917,7 +15938,7 @@
           <w:sz w:val="40"/>
         </w:rPr>
       </w:pPr>
-      <w:bookmarkStart w:id="9" w:name="_Toc191561385"/>
+      <w:bookmarkStart w:id="10" w:name="_Toc191561385"/>
       <w:r>
         <w:rPr>
           <w:b/>
@@ -15927,7 +15948,7 @@
         <w:lastRenderedPageBreak/>
         <w:t>Factory Design Pattern</w:t>
       </w:r>
-      <w:bookmarkEnd w:id="9"/>
+      <w:bookmarkEnd w:id="10"/>
     </w:p>
     <w:p>
       <w:pPr>
@@ -18603,7 +18624,7 @@
           <w:sz w:val="40"/>
         </w:rPr>
       </w:pPr>
-      <w:bookmarkStart w:id="10" w:name="_Toc191561386"/>
+      <w:bookmarkStart w:id="11" w:name="_Toc191561386"/>
       <w:r>
         <w:rPr>
           <w:b/>
@@ -18613,7 +18634,7 @@
         <w:lastRenderedPageBreak/>
         <w:t>Abstract Factory Design Pattern</w:t>
       </w:r>
-      <w:bookmarkEnd w:id="10"/>
+      <w:bookmarkEnd w:id="11"/>
     </w:p>
     <w:p>
       <w:pPr>
@@ -23193,7 +23214,7 @@
           <w:sz w:val="40"/>
         </w:rPr>
       </w:pPr>
-      <w:bookmarkStart w:id="11" w:name="_Toc191561387"/>
+      <w:bookmarkStart w:id="12" w:name="_Toc191561387"/>
       <w:r>
         <w:rPr>
           <w:b/>
@@ -23203,7 +23224,7 @@
         <w:lastRenderedPageBreak/>
         <w:t>Builder Design Pattern</w:t>
       </w:r>
-      <w:bookmarkEnd w:id="11"/>
+      <w:bookmarkEnd w:id="12"/>
     </w:p>
     <w:p>
       <w:pPr>
@@ -27885,7 +27906,7 @@
           <w:sz w:val="40"/>
         </w:rPr>
       </w:pPr>
-      <w:bookmarkStart w:id="12" w:name="_Toc191561388"/>
+      <w:bookmarkStart w:id="13" w:name="_Toc191561388"/>
       <w:r>
         <w:rPr>
           <w:b/>
@@ -27895,7 +27916,7 @@
         <w:lastRenderedPageBreak/>
         <w:t>Prototype Design Pattern</w:t>
       </w:r>
-      <w:bookmarkEnd w:id="12"/>
+      <w:bookmarkEnd w:id="13"/>
     </w:p>
     <w:p>
       <w:pPr>
@@ -32540,7 +32561,7 @@
           <w:sz w:val="40"/>
         </w:rPr>
       </w:pPr>
-      <w:bookmarkStart w:id="13" w:name="_Toc191561389"/>
+      <w:bookmarkStart w:id="14" w:name="_Toc191561389"/>
       <w:r>
         <w:rPr>
           <w:b/>
@@ -32550,7 +32571,7 @@
         <w:lastRenderedPageBreak/>
         <w:t>Adapter Pattern</w:t>
       </w:r>
-      <w:bookmarkEnd w:id="13"/>
+      <w:bookmarkEnd w:id="14"/>
     </w:p>
     <w:p>
       <w:pPr>
@@ -36801,7 +36822,7 @@
           <w:sz w:val="40"/>
         </w:rPr>
       </w:pPr>
-      <w:bookmarkStart w:id="14" w:name="_Toc191561390"/>
+      <w:bookmarkStart w:id="15" w:name="_Toc191561390"/>
       <w:r>
         <w:rPr>
           <w:b/>
@@ -36811,7 +36832,7 @@
         <w:lastRenderedPageBreak/>
         <w:t>10. Decorator Pattern</w:t>
       </w:r>
-      <w:bookmarkEnd w:id="14"/>
+      <w:bookmarkEnd w:id="15"/>
     </w:p>
     <w:p>
       <w:pPr>
@@ -40021,7 +40042,7 @@
           <w:sz w:val="40"/>
         </w:rPr>
       </w:pPr>
-      <w:bookmarkStart w:id="15" w:name="_Toc191561391"/>
+      <w:bookmarkStart w:id="16" w:name="_Toc191561391"/>
       <w:r>
         <w:rPr>
           <w:b/>
@@ -40031,7 +40052,7 @@
         <w:lastRenderedPageBreak/>
         <w:t>11. Proxy Pattern</w:t>
       </w:r>
-      <w:bookmarkEnd w:id="15"/>
+      <w:bookmarkEnd w:id="16"/>
     </w:p>
     <w:p>
       <w:pPr>
@@ -43979,31 +44000,7 @@
           <w:sz w:val="28"/>
           <w:szCs w:val="28"/>
         </w:rPr>
-        <w:t xml:space="preserve">Implementation with </w:t>
-      </w:r>
-      <w:r>
-        <w:rPr>
-          <w:rStyle w:val="Strong"/>
-          <w:rFonts w:cstheme="minorHAnsi"/>
-          <w:b w:val="0"/>
-          <w:bCs w:val="0"/>
-          <w:color w:val="2E74B5" w:themeColor="accent5" w:themeShade="BF"/>
-          <w:sz w:val="28"/>
-          <w:szCs w:val="28"/>
-        </w:rPr>
-        <w:t>Composite</w:t>
-      </w:r>
-      <w:r>
-        <w:rPr>
-          <w:rStyle w:val="Strong"/>
-          <w:rFonts w:cstheme="minorHAnsi"/>
-          <w:b w:val="0"/>
-          <w:bCs w:val="0"/>
-          <w:color w:val="2E74B5" w:themeColor="accent5" w:themeShade="BF"/>
-          <w:sz w:val="28"/>
-          <w:szCs w:val="28"/>
-        </w:rPr>
-        <w:t xml:space="preserve"> Pattern</w:t>
+        <w:t>Implementation with Composite Pattern</w:t>
       </w:r>
     </w:p>
     <w:p>
@@ -44053,7 +44050,9 @@
       </w:pPr>
       <w:r>
         <w:rPr>
-          <w:sz w:val="28"/>
+          <w:noProof/>
+          <w:sz w:val="28"/>
+          <w:lang w:eastAsia="en-IN"/>
         </w:rPr>
         <w:drawing>
           <wp:inline distT="0" distB="0" distL="0" distR="0" wp14:anchorId="3FC14C2C" wp14:editId="68FF6B3F">
@@ -44258,21 +44257,7 @@
           <w:b/>
           <w:sz w:val="28"/>
         </w:rPr>
-        <w:t>Step 2</w:t>
-      </w:r>
-      <w:r>
-        <w:rPr>
-          <w:b/>
-          <w:sz w:val="28"/>
-        </w:rPr>
-        <w:t xml:space="preserve">: </w:t>
-      </w:r>
-      <w:r>
-        <w:rPr>
-          <w:b/>
-          <w:sz w:val="28"/>
-        </w:rPr>
-        <w:t xml:space="preserve">Implement Leaf </w:t>
+        <w:t xml:space="preserve">Step 2: Implement Leaf </w:t>
       </w:r>
       <w:proofErr w:type="gramStart"/>
       <w:r>
@@ -44635,28 +44620,7 @@
           <w:b/>
           <w:sz w:val="28"/>
         </w:rPr>
-        <w:t xml:space="preserve">Step </w:t>
-      </w:r>
-      <w:r>
-        <w:rPr>
-          <w:b/>
-          <w:sz w:val="28"/>
-        </w:rPr>
-        <w:t>3</w:t>
-      </w:r>
-      <w:r>
-        <w:rPr>
-          <w:b/>
-          <w:sz w:val="28"/>
-        </w:rPr>
-        <w:t xml:space="preserve">: Implement </w:t>
-      </w:r>
-      <w:r>
-        <w:rPr>
-          <w:b/>
-          <w:sz w:val="28"/>
-        </w:rPr>
-        <w:t xml:space="preserve">Composite </w:t>
+        <w:t xml:space="preserve">Step 3: Implement Composite </w:t>
       </w:r>
       <w:proofErr w:type="gramStart"/>
       <w:r>
@@ -45352,28 +45316,7 @@
           <w:sz w:val="28"/>
         </w:rPr>
         <w:lastRenderedPageBreak/>
-        <w:t xml:space="preserve">Step </w:t>
-      </w:r>
-      <w:r>
-        <w:rPr>
-          <w:b/>
-          <w:sz w:val="28"/>
-        </w:rPr>
-        <w:t>4</w:t>
-      </w:r>
-      <w:r>
-        <w:rPr>
-          <w:b/>
-          <w:sz w:val="28"/>
-        </w:rPr>
-        <w:t xml:space="preserve">: </w:t>
-      </w:r>
-      <w:r>
-        <w:rPr>
-          <w:b/>
-          <w:sz w:val="28"/>
-        </w:rPr>
-        <w:t>Client Code</w:t>
+        <w:t>Step 4: Client Code</w:t>
       </w:r>
     </w:p>
     <w:p>
@@ -45955,8 +45898,6 @@
           <w:sz w:val="28"/>
         </w:rPr>
       </w:pPr>
-      <w:bookmarkStart w:id="16" w:name="_GoBack"/>
-      <w:bookmarkEnd w:id="16"/>
     </w:p>
     <w:p>
       <w:pPr>
@@ -46317,7 +46258,7 @@
         <w:noProof/>
         <w:color w:val="1F4E79" w:themeColor="accent5" w:themeShade="80"/>
       </w:rPr>
-      <w:t>47</w:t>
+      <w:t>26</w:t>
     </w:r>
     <w:r>
       <w:rPr>
@@ -51370,6 +51311,7 @@
   <w:style w:type="character" w:default="1" w:styleId="DefaultParagraphFont">
     <w:name w:val="Default Paragraph Font"/>
     <w:uiPriority w:val="1"/>
+    <w:semiHidden/>
     <w:unhideWhenUsed/>
   </w:style>
   <w:style w:type="table" w:default="1" w:styleId="TableNormal">
@@ -52008,7 +51950,7 @@
 </file>
 
 <file path=customXml/itemProps1.xml><?xml version="1.0" encoding="utf-8"?>
-<ds:datastoreItem xmlns:ds="http://schemas.openxmlformats.org/officeDocument/2006/customXml" ds:itemID="{2263A17F-4838-42DE-97A1-03B44B9BEA33}">
+<ds:datastoreItem xmlns:ds="http://schemas.openxmlformats.org/officeDocument/2006/customXml" ds:itemID="{4C0CF3DC-3C7F-4893-B840-D6E6D9D003CE}">
   <ds:schemaRefs>
     <ds:schemaRef ds:uri="http://schemas.openxmlformats.org/officeDocument/2006/bibliography"/>
   </ds:schemaRefs>

</xml_diff>